<commit_message>
reg hw4 likely final version
</commit_message>
<xml_diff>
--- a/Regression Homework/reg hw4.docx
+++ b/Regression Homework/reg hw4.docx
@@ -7,7 +7,6 @@
         <w:widowControl/>
         <w:jc w:val="center"/>
         <w:rPr>
-          <w:rFonts w:hint="eastAsia"/>
           <w:b/>
           <w:sz w:val="36"/>
         </w:rPr>
@@ -64,7 +63,7 @@
           <v:shape id="_x0000_i1025" type="#_x0000_t75" style="width:21.75pt;height:18pt" o:ole="">
             <v:imagedata r:id="rId8" o:title=""/>
           </v:shape>
-          <o:OLEObject Type="Embed" ProgID="Equation.Ribbit" ShapeID="_x0000_i1025" DrawAspect="Content" ObjectID="_1569481764" r:id="rId9"/>
+          <o:OLEObject Type="Embed" ProgID="Equation.Ribbit" ShapeID="_x0000_i1025" DrawAspect="Content" ObjectID="_1569605925" r:id="rId9"/>
         </w:object>
       </w:r>
     </w:p>
@@ -408,7 +407,7 @@
           <v:shape id="_x0000_i1026" type="#_x0000_t75" style="width:207pt;height:24pt" o:ole="">
             <v:imagedata r:id="rId13" o:title=""/>
           </v:shape>
-          <o:OLEObject Type="Embed" ProgID="Equation.Ribbit" ShapeID="_x0000_i1026" DrawAspect="Content" ObjectID="_1569481765" r:id="rId14"/>
+          <o:OLEObject Type="Embed" ProgID="Equation.Ribbit" ShapeID="_x0000_i1026" DrawAspect="Content" ObjectID="_1569605926" r:id="rId14"/>
         </w:object>
       </w:r>
     </w:p>
@@ -517,7 +516,7 @@
           <v:shape id="_x0000_i1027" type="#_x0000_t75" style="width:300pt;height:39pt" o:ole="">
             <v:imagedata r:id="rId16" o:title=""/>
           </v:shape>
-          <o:OLEObject Type="Embed" ProgID="Equation.Ribbit" ShapeID="_x0000_i1027" DrawAspect="Content" ObjectID="_1569481766" r:id="rId17"/>
+          <o:OLEObject Type="Embed" ProgID="Equation.Ribbit" ShapeID="_x0000_i1027" DrawAspect="Content" ObjectID="_1569605927" r:id="rId17"/>
         </w:object>
       </w:r>
     </w:p>
@@ -594,7 +593,7 @@
           <v:shape id="_x0000_i1028" type="#_x0000_t75" style="width:9.75pt;height:15.75pt" o:ole="">
             <v:imagedata r:id="rId19" o:title=""/>
           </v:shape>
-          <o:OLEObject Type="Embed" ProgID="Equation.Ribbit" ShapeID="_x0000_i1028" DrawAspect="Content" ObjectID="_1569481767" r:id="rId20"/>
+          <o:OLEObject Type="Embed" ProgID="Equation.Ribbit" ShapeID="_x0000_i1028" DrawAspect="Content" ObjectID="_1569605928" r:id="rId20"/>
         </w:object>
       </w:r>
       <w:r>
@@ -653,11 +652,11 @@
         <w:rPr>
           <w:position w:val="-6"/>
         </w:rPr>
-        <w:object w:dxaOrig="5250" w:dyaOrig="2256" w14:anchorId="1862652B">
-          <v:shape id="_x0000_i1029" type="#_x0000_t75" style="width:262.5pt;height:112.5pt" o:ole="">
+        <w:object w:dxaOrig="8692" w:dyaOrig="2256" w14:anchorId="1862652B">
+          <v:shape id="_x0000_i1029" type="#_x0000_t75" style="width:434.25pt;height:112.5pt" o:ole="">
             <v:imagedata r:id="rId21" o:title=""/>
           </v:shape>
-          <o:OLEObject Type="Embed" ProgID="Equation.Ribbit" ShapeID="_x0000_i1029" DrawAspect="Content" ObjectID="_1569481768" r:id="rId22"/>
+          <o:OLEObject Type="Embed" ProgID="Equation.Ribbit" ShapeID="_x0000_i1029" DrawAspect="Content" ObjectID="_1569605929" r:id="rId22"/>
         </w:object>
       </w:r>
     </w:p>
@@ -671,8 +670,8 @@
         </w:rPr>
         <w:lastRenderedPageBreak/>
         <w:drawing>
-          <wp:inline distT="0" distB="0" distL="0" distR="0" wp14:anchorId="74C57A6C" wp14:editId="6FCBE0B8">
-            <wp:extent cx="5491480" cy="4349750"/>
+          <wp:inline distT="0" distB="0" distL="0" distR="0" wp14:anchorId="74C57A6C" wp14:editId="20F724EE">
+            <wp:extent cx="4499485" cy="3564000"/>
             <wp:effectExtent l="0" t="0" r="0" b="0"/>
             <wp:docPr id="8" name="图片 8"/>
             <wp:cNvGraphicFramePr>
@@ -700,7 +699,7 @@
                   <pic:spPr>
                     <a:xfrm>
                       <a:off x="0" y="0"/>
-                      <a:ext cx="5491480" cy="4349750"/>
+                      <a:ext cx="4499485" cy="3564000"/>
                     </a:xfrm>
                     <a:prstGeom prst="rect">
                       <a:avLst/>
@@ -724,13 +723,13 @@
         <w:t xml:space="preserve">The coefficient of correlation between the ordered residuals and their expected values under normality is </w:t>
       </w:r>
       <w:r>
-        <w:t>0.9762061</w:t>
+        <w:t>0.9737275</w:t>
       </w:r>
       <w:r>
         <w:t xml:space="preserve">, with n=120. from Table B.6, the critical value for the coefficient of correlation between the ordered residuals and the expected values under normality when the distribution of error terms is normal using a 0.05 significance level is 0.987. Since </w:t>
       </w:r>
       <w:r>
-        <w:t>0.9762061</w:t>
+        <w:t>0.9737275</w:t>
       </w:r>
       <w:r>
         <w:t xml:space="preserve"> &lt; 0.987, the assumption</w:t>
@@ -783,12 +782,13 @@
           <v:shape id="_x0000_i1030" type="#_x0000_t75" style="width:428.25pt;height:184.5pt" o:ole="">
             <v:imagedata r:id="rId24" o:title=""/>
           </v:shape>
-          <o:OLEObject Type="Embed" ProgID="Equation.Ribbit" ShapeID="_x0000_i1030" DrawAspect="Content" ObjectID="_1569481769" r:id="rId25"/>
-        </w:object>
-      </w:r>
-    </w:p>
-    <w:p>
-      <w:r>
+          <o:OLEObject Type="Embed" ProgID="Equation.Ribbit" ShapeID="_x0000_i1030" DrawAspect="Content" ObjectID="_1569605930" r:id="rId25"/>
+        </w:object>
+      </w:r>
+    </w:p>
+    <w:p>
+      <w:r>
+        <w:lastRenderedPageBreak/>
         <w:tab/>
         <w:t xml:space="preserve">If </w:t>
       </w:r>
@@ -800,7 +800,7 @@
           <v:shape id="_x0000_i1031" type="#_x0000_t75" style="width:84pt;height:13.5pt" o:ole="">
             <v:imagedata r:id="rId26" o:title=""/>
           </v:shape>
-          <o:OLEObject Type="Embed" ProgID="Equation.Ribbit" ShapeID="_x0000_i1031" DrawAspect="Content" ObjectID="_1569481770" r:id="rId27"/>
+          <o:OLEObject Type="Embed" ProgID="Equation.Ribbit" ShapeID="_x0000_i1031" DrawAspect="Content" ObjectID="_1569605931" r:id="rId27"/>
         </w:object>
       </w:r>
       <w:r>
@@ -822,7 +822,7 @@
           <v:shape id="_x0000_i1032" type="#_x0000_t75" style="width:84pt;height:13.5pt" o:ole="">
             <v:imagedata r:id="rId28" o:title=""/>
           </v:shape>
-          <o:OLEObject Type="Embed" ProgID="Equation.Ribbit" ShapeID="_x0000_i1032" DrawAspect="Content" ObjectID="_1569481771" r:id="rId29"/>
+          <o:OLEObject Type="Embed" ProgID="Equation.Ribbit" ShapeID="_x0000_i1032" DrawAspect="Content" ObjectID="_1569605932" r:id="rId29"/>
         </w:object>
       </w:r>
       <w:r>
@@ -842,7 +842,7 @@
           <v:shape id="_x0000_i1033" type="#_x0000_t75" style="width:150pt;height:13.5pt" o:ole="">
             <v:imagedata r:id="rId30" o:title=""/>
           </v:shape>
-          <o:OLEObject Type="Embed" ProgID="Equation.Ribbit" ShapeID="_x0000_i1033" DrawAspect="Content" ObjectID="_1569481772" r:id="rId31"/>
+          <o:OLEObject Type="Embed" ProgID="Equation.Ribbit" ShapeID="_x0000_i1033" DrawAspect="Content" ObjectID="_1569605933" r:id="rId31"/>
         </w:object>
       </w:r>
       <w:r>
@@ -887,7 +887,7 @@
           <v:shape id="_x0000_i1034" type="#_x0000_t75" style="width:354.75pt;height:39pt" o:ole="">
             <v:imagedata r:id="rId32" o:title=""/>
           </v:shape>
-          <o:OLEObject Type="Embed" ProgID="Equation.Ribbit" ShapeID="_x0000_i1034" DrawAspect="Content" ObjectID="_1569481773" r:id="rId33"/>
+          <o:OLEObject Type="Embed" ProgID="Equation.Ribbit" ShapeID="_x0000_i1034" DrawAspect="Content" ObjectID="_1569605934" r:id="rId33"/>
         </w:object>
       </w:r>
     </w:p>
@@ -896,7 +896,6 @@
         <w:rPr>
           <w:noProof/>
         </w:rPr>
-        <w:lastRenderedPageBreak/>
         <w:drawing>
           <wp:inline distT="0" distB="0" distL="0" distR="0" wp14:anchorId="3231D0E9" wp14:editId="4E5490D9">
             <wp:extent cx="4589260" cy="3564000"/>
@@ -943,6 +942,7 @@
         <w:rPr>
           <w:noProof/>
         </w:rPr>
+        <w:lastRenderedPageBreak/>
         <w:drawing>
           <wp:inline distT="0" distB="0" distL="0" distR="0" wp14:anchorId="0490FEA7" wp14:editId="7D0F5888">
             <wp:extent cx="4537240" cy="3564000"/>
@@ -1004,7 +1004,6 @@
         </w:rPr>
       </w:pPr>
       <w:r>
-        <w:lastRenderedPageBreak/>
         <w:t>Problem 2</w:t>
       </w:r>
       <w:r>
@@ -1043,7 +1042,7 @@
           <v:shape id="_x0000_i1035" type="#_x0000_t75" style="width:274.5pt;height:24pt" o:ole="">
             <v:imagedata r:id="rId36" o:title=""/>
           </v:shape>
-          <o:OLEObject Type="Embed" ProgID="Equation.Ribbit" ShapeID="_x0000_i1035" DrawAspect="Content" ObjectID="_1569481774" r:id="rId37"/>
+          <o:OLEObject Type="Embed" ProgID="Equation.Ribbit" ShapeID="_x0000_i1035" DrawAspect="Content" ObjectID="_1569605935" r:id="rId37"/>
         </w:object>
       </w:r>
     </w:p>
@@ -1056,6 +1055,7 @@
           <w:rFonts w:hint="eastAsia"/>
           <w:noProof/>
         </w:rPr>
+        <w:lastRenderedPageBreak/>
         <w:drawing>
           <wp:inline distT="0" distB="0" distL="0" distR="0" wp14:anchorId="1ACABCF2" wp14:editId="1454C589">
             <wp:extent cx="3917525" cy="3060000"/>
@@ -1135,7 +1135,7 @@
           <v:shape id="_x0000_i1036" type="#_x0000_t75" style="width:360.75pt;height:24pt" o:ole="">
             <v:imagedata r:id="rId39" o:title=""/>
           </v:shape>
-          <o:OLEObject Type="Embed" ProgID="Equation.Ribbit" ShapeID="_x0000_i1036" DrawAspect="Content" ObjectID="_1569481775" r:id="rId40"/>
+          <o:OLEObject Type="Embed" ProgID="Equation.Ribbit" ShapeID="_x0000_i1036" DrawAspect="Content" ObjectID="_1569605936" r:id="rId40"/>
         </w:object>
       </w:r>
     </w:p>
@@ -1196,16 +1196,24 @@
         <w:ind w:firstLine="420"/>
       </w:pPr>
       <w:r>
+        <w:tab/>
+        <w:t xml:space="preserve">We can see that when X becomes larger, the absolute residuals tend to be smaller. </w:t>
+      </w:r>
+      <w:proofErr w:type="gramStart"/>
+      <w:r>
+        <w:t>So</w:t>
+      </w:r>
+      <w:proofErr w:type="gramEnd"/>
+      <w:r>
+        <w:t xml:space="preserve"> we the transformation of absolute seems to alleviate this problem.</w:t>
+      </w:r>
+    </w:p>
+    <w:p>
+      <w:pPr>
+        <w:pStyle w:val="1"/>
+      </w:pPr>
+      <w:r>
         <w:lastRenderedPageBreak/>
-        <w:tab/>
-        <w:t>We can see that when X becomes larger, the absolute residuals tend to be smaller. So we the transformation of absolute seems to alleviate this problem.</w:t>
-      </w:r>
-    </w:p>
-    <w:p>
-      <w:pPr>
-        <w:pStyle w:val="1"/>
-      </w:pPr>
-      <w:r>
         <w:t>Problem 3</w:t>
       </w:r>
       <w:r>
@@ -1258,7 +1266,7 @@
           <v:shape id="_x0000_i1037" type="#_x0000_t75" style="width:237.75pt;height:24pt" o:ole="">
             <v:imagedata r:id="rId42" o:title=""/>
           </v:shape>
-          <o:OLEObject Type="Embed" ProgID="Equation.Ribbit" ShapeID="_x0000_i1037" DrawAspect="Content" ObjectID="_1569481776" r:id="rId43"/>
+          <o:OLEObject Type="Embed" ProgID="Equation.Ribbit" ShapeID="_x0000_i1037" DrawAspect="Content" ObjectID="_1569605937" r:id="rId43"/>
         </w:object>
       </w:r>
     </w:p>
@@ -1316,7 +1324,15 @@
     <w:p>
       <w:r>
         <w:tab/>
-        <w:t>We see from the graph that X and Y shows approximate linear relation but the deviation might not be constant. So we apply log(Y) transformation and can get the following graph:</w:t>
+        <w:t xml:space="preserve">We see from the graph that X and Y shows approximate linear relation but the deviation might not be constant. </w:t>
+      </w:r>
+      <w:proofErr w:type="gramStart"/>
+      <w:r>
+        <w:t>So</w:t>
+      </w:r>
+      <w:proofErr w:type="gramEnd"/>
+      <w:r>
+        <w:t xml:space="preserve"> we apply log(Y) transformation and can get the following graph:</w:t>
       </w:r>
     </w:p>
     <w:p/>
@@ -1332,7 +1348,7 @@
           <v:shape id="_x0000_i1038" type="#_x0000_t75" style="width:299.25pt;height:24pt" o:ole="">
             <v:imagedata r:id="rId45" o:title=""/>
           </v:shape>
-          <o:OLEObject Type="Embed" ProgID="Equation.Ribbit" ShapeID="_x0000_i1038" DrawAspect="Content" ObjectID="_1569481777" r:id="rId46"/>
+          <o:OLEObject Type="Embed" ProgID="Equation.Ribbit" ShapeID="_x0000_i1038" DrawAspect="Content" ObjectID="_1569605938" r:id="rId46"/>
         </w:object>
       </w:r>
     </w:p>
@@ -1430,10 +1446,10 @@
           <w:position w:val="-6"/>
         </w:rPr>
         <w:object w:dxaOrig="7130" w:dyaOrig="3702" w14:anchorId="37AD3762">
-          <v:shape id="_x0000_i1039" type="#_x0000_t75" style="width:356.25pt;height:184.5pt" o:ole="">
+          <v:shape id="_x0000_i1102" type="#_x0000_t75" style="width:356.25pt;height:184.5pt" o:ole="">
             <v:imagedata r:id="rId48" o:title=""/>
           </v:shape>
-          <o:OLEObject Type="Embed" ProgID="Equation.Ribbit" ShapeID="_x0000_i1039" DrawAspect="Content" ObjectID="_1569481778" r:id="rId49"/>
+          <o:OLEObject Type="Embed" ProgID="Equation.Ribbit" ShapeID="_x0000_i1102" DrawAspect="Content" ObjectID="_1569605939" r:id="rId49"/>
         </w:object>
       </w:r>
     </w:p>
@@ -1445,7 +1461,15 @@
         <w:tab/>
       </w:r>
       <w:r>
-        <w:t xml:space="preserve">We can see from the 5 SEEs above, when we apply power of 0.1 we can get the smallest SSE. So we will choose </w:t>
+        <w:t xml:space="preserve">We can see from the 5 SEEs above, when we apply power of 0.1 we can get the smallest SSE. </w:t>
+      </w:r>
+      <w:proofErr w:type="gramStart"/>
+      <w:r>
+        <w:t>So</w:t>
+      </w:r>
+      <w:proofErr w:type="gramEnd"/>
+      <w:r>
+        <w:t xml:space="preserve"> we will choose </w:t>
       </w:r>
       <w:r>
         <w:rPr>
@@ -1455,7 +1479,7 @@
           <v:shape id="_x0000_i1040" type="#_x0000_t75" style="width:36.75pt;height:12.75pt" o:ole="">
             <v:imagedata r:id="rId50" o:title=""/>
           </v:shape>
-          <o:OLEObject Type="Embed" ProgID="Equation.Ribbit" ShapeID="_x0000_i1040" DrawAspect="Content" ObjectID="_1569481779" r:id="rId51"/>
+          <o:OLEObject Type="Embed" ProgID="Equation.Ribbit" ShapeID="_x0000_i1040" DrawAspect="Content" ObjectID="_1569605940" r:id="rId51"/>
         </w:object>
       </w:r>
       <w:r>
@@ -1495,7 +1519,7 @@
           <v:shape id="_x0000_i1041" type="#_x0000_t75" style="width:293.25pt;height:70.5pt" o:ole="">
             <v:imagedata r:id="rId52" o:title=""/>
           </v:shape>
-          <o:OLEObject Type="Embed" ProgID="Equation.Ribbit" ShapeID="_x0000_i1041" DrawAspect="Content" ObjectID="_1569481780" r:id="rId53"/>
+          <o:OLEObject Type="Embed" ProgID="Equation.Ribbit" ShapeID="_x0000_i1041" DrawAspect="Content" ObjectID="_1569605941" r:id="rId53"/>
         </w:object>
       </w:r>
     </w:p>
@@ -1520,7 +1544,7 @@
           <v:shape id="_x0000_i1042" type="#_x0000_t75" style="width:174.75pt;height:15.75pt" o:ole="">
             <v:imagedata r:id="rId54" o:title=""/>
           </v:shape>
-          <o:OLEObject Type="Embed" ProgID="Equation.Ribbit" ShapeID="_x0000_i1042" DrawAspect="Content" ObjectID="_1569481781" r:id="rId55"/>
+          <o:OLEObject Type="Embed" ProgID="Equation.Ribbit" ShapeID="_x0000_i1042" DrawAspect="Content" ObjectID="_1569605942" r:id="rId55"/>
         </w:object>
       </w:r>
     </w:p>
@@ -1556,7 +1580,7 @@
           <v:shape id="_x0000_i1043" type="#_x0000_t75" style="width:348.75pt;height:40.5pt" o:ole="">
             <v:imagedata r:id="rId56" o:title=""/>
           </v:shape>
-          <o:OLEObject Type="Embed" ProgID="Equation.Ribbit" ShapeID="_x0000_i1043" DrawAspect="Content" ObjectID="_1569481782" r:id="rId57"/>
+          <o:OLEObject Type="Embed" ProgID="Equation.Ribbit" ShapeID="_x0000_i1043" DrawAspect="Content" ObjectID="_1569605943" r:id="rId57"/>
         </w:object>
       </w:r>
     </w:p>
@@ -1656,7 +1680,7 @@
           <v:shape id="_x0000_i1044" type="#_x0000_t75" style="width:348.75pt;height:39pt" o:ole="">
             <v:imagedata r:id="rId59" o:title=""/>
           </v:shape>
-          <o:OLEObject Type="Embed" ProgID="Equation.Ribbit" ShapeID="_x0000_i1044" DrawAspect="Content" ObjectID="_1569481783" r:id="rId60"/>
+          <o:OLEObject Type="Embed" ProgID="Equation.Ribbit" ShapeID="_x0000_i1044" DrawAspect="Content" ObjectID="_1569605944" r:id="rId60"/>
         </w:object>
       </w:r>
     </w:p>
@@ -1723,7 +1747,7 @@
           <v:shape id="_x0000_i1045" type="#_x0000_t75" style="width:195pt;height:24pt" o:ole="">
             <v:imagedata r:id="rId62" o:title=""/>
           </v:shape>
-          <o:OLEObject Type="Embed" ProgID="Equation.Ribbit" ShapeID="_x0000_i1045" DrawAspect="Content" ObjectID="_1569481784" r:id="rId63"/>
+          <o:OLEObject Type="Embed" ProgID="Equation.Ribbit" ShapeID="_x0000_i1045" DrawAspect="Content" ObjectID="_1569605945" r:id="rId63"/>
         </w:object>
       </w:r>
     </w:p>
@@ -1856,7 +1880,7 @@
           <v:shape id="_x0000_i1046" type="#_x0000_t75" style="width:174.75pt;height:15.75pt" o:ole="">
             <v:imagedata r:id="rId54" o:title=""/>
           </v:shape>
-          <o:OLEObject Type="Embed" ProgID="Equation.Ribbit" ShapeID="_x0000_i1046" DrawAspect="Content" ObjectID="_1569481785" r:id="rId65"/>
+          <o:OLEObject Type="Embed" ProgID="Equation.Ribbit" ShapeID="_x0000_i1046" DrawAspect="Content" ObjectID="_1569605946" r:id="rId65"/>
         </w:object>
       </w:r>
     </w:p>
@@ -1880,7 +1904,7 @@
           <v:shape id="_x0000_i1047" type="#_x0000_t75" style="width:146.25pt;height:32.25pt" o:ole="">
             <v:imagedata r:id="rId66" o:title=""/>
           </v:shape>
-          <o:OLEObject Type="Embed" ProgID="Equation.Ribbit" ShapeID="_x0000_i1047" DrawAspect="Content" ObjectID="_1569481786" r:id="rId67"/>
+          <o:OLEObject Type="Embed" ProgID="Equation.Ribbit" ShapeID="_x0000_i1047" DrawAspect="Content" ObjectID="_1569605947" r:id="rId67"/>
         </w:object>
       </w:r>
     </w:p>
@@ -1945,7 +1969,7 @@
           <v:shape id="_x0000_i1048" type="#_x0000_t75" style="width:222pt;height:13.5pt" o:ole="">
             <v:imagedata r:id="rId68" o:title=""/>
           </v:shape>
-          <o:OLEObject Type="Embed" ProgID="Equation.Ribbit" ShapeID="_x0000_i1048" DrawAspect="Content" ObjectID="_1569481787" r:id="rId69"/>
+          <o:OLEObject Type="Embed" ProgID="Equation.Ribbit" ShapeID="_x0000_i1048" DrawAspect="Content" ObjectID="_1569605948" r:id="rId69"/>
         </w:object>
       </w:r>
     </w:p>
@@ -1973,7 +1997,7 @@
           <v:shape id="_x0000_i1049" type="#_x0000_t75" style="width:11.25pt;height:10.5pt" o:ole="">
             <v:imagedata r:id="rId70" o:title=""/>
           </v:shape>
-          <o:OLEObject Type="Embed" ProgID="Equation.Ribbit" ShapeID="_x0000_i1049" DrawAspect="Content" ObjectID="_1569481788" r:id="rId71"/>
+          <o:OLEObject Type="Embed" ProgID="Equation.Ribbit" ShapeID="_x0000_i1049" DrawAspect="Content" ObjectID="_1569605949" r:id="rId71"/>
         </w:object>
       </w:r>
       <w:r>
@@ -1984,7 +2008,7 @@
           <v:shape id="_x0000_i1050" type="#_x0000_t75" style="width:13.5pt;height:13.5pt" o:ole="">
             <v:imagedata r:id="rId72" o:title=""/>
           </v:shape>
-          <o:OLEObject Type="Embed" ProgID="Equation.Ribbit" ShapeID="_x0000_i1050" DrawAspect="Content" ObjectID="_1569481789" r:id="rId73"/>
+          <o:OLEObject Type="Embed" ProgID="Equation.Ribbit" ShapeID="_x0000_i1050" DrawAspect="Content" ObjectID="_1569605950" r:id="rId73"/>
         </w:object>
       </w:r>
       <w:r>
@@ -1995,7 +2019,7 @@
           <v:shape id="_x0000_i1051" type="#_x0000_t75" style="width:11.25pt;height:11.25pt" o:ole="">
             <v:imagedata r:id="rId74" o:title=""/>
           </v:shape>
-          <o:OLEObject Type="Embed" ProgID="Equation.Ribbit" ShapeID="_x0000_i1051" DrawAspect="Content" ObjectID="_1569481790" r:id="rId75"/>
+          <o:OLEObject Type="Embed" ProgID="Equation.Ribbit" ShapeID="_x0000_i1051" DrawAspect="Content" ObjectID="_1569605951" r:id="rId75"/>
         </w:object>
       </w:r>
       <w:r>
@@ -2006,7 +2030,7 @@
           <v:shape id="_x0000_i1052" type="#_x0000_t75" style="width:13.5pt;height:13.5pt" o:ole="">
             <v:imagedata r:id="rId76" o:title=""/>
           </v:shape>
-          <o:OLEObject Type="Embed" ProgID="Equation.Ribbit" ShapeID="_x0000_i1052" DrawAspect="Content" ObjectID="_1569481791" r:id="rId77"/>
+          <o:OLEObject Type="Embed" ProgID="Equation.Ribbit" ShapeID="_x0000_i1052" DrawAspect="Content" ObjectID="_1569605952" r:id="rId77"/>
         </w:object>
       </w:r>
       <w:r>
@@ -2028,7 +2052,7 @@
           <v:shape id="_x0000_i1053" type="#_x0000_t75" style="width:54pt;height:12.75pt" o:ole="">
             <v:imagedata r:id="rId78" o:title=""/>
           </v:shape>
-          <o:OLEObject Type="Embed" ProgID="Equation.Ribbit" ShapeID="_x0000_i1053" DrawAspect="Content" ObjectID="_1569481792" r:id="rId79"/>
+          <o:OLEObject Type="Embed" ProgID="Equation.Ribbit" ShapeID="_x0000_i1053" DrawAspect="Content" ObjectID="_1569605953" r:id="rId79"/>
         </w:object>
       </w:r>
       <w:r>
@@ -2063,7 +2087,7 @@
           <v:shape id="_x0000_i1054" type="#_x0000_t75" style="width:234.75pt;height:14.25pt" o:ole="">
             <v:imagedata r:id="rId80" o:title=""/>
           </v:shape>
-          <o:OLEObject Type="Embed" ProgID="Equation.Ribbit" ShapeID="_x0000_i1054" DrawAspect="Content" ObjectID="_1569481793" r:id="rId81"/>
+          <o:OLEObject Type="Embed" ProgID="Equation.Ribbit" ShapeID="_x0000_i1054" DrawAspect="Content" ObjectID="_1569605954" r:id="rId81"/>
         </w:object>
       </w:r>
     </w:p>
@@ -2082,7 +2106,7 @@
           <v:shape id="_x0000_i1055" type="#_x0000_t75" style="width:49.5pt;height:12.75pt" o:ole="">
             <v:imagedata r:id="rId82" o:title=""/>
           </v:shape>
-          <o:OLEObject Type="Embed" ProgID="Equation.Ribbit" ShapeID="_x0000_i1055" DrawAspect="Content" ObjectID="_1569481794" r:id="rId83"/>
+          <o:OLEObject Type="Embed" ProgID="Equation.Ribbit" ShapeID="_x0000_i1055" DrawAspect="Content" ObjectID="_1569605955" r:id="rId83"/>
         </w:object>
       </w:r>
       <w:r>
@@ -2159,7 +2183,7 @@
           <v:shape id="_x0000_i1056" type="#_x0000_t75" style="width:354.75pt;height:96.75pt" o:ole="">
             <v:imagedata r:id="rId84" o:title=""/>
           </v:shape>
-          <o:OLEObject Type="Embed" ProgID="Equation.Ribbit" ShapeID="_x0000_i1056" DrawAspect="Content" ObjectID="_1569481795" r:id="rId85"/>
+          <o:OLEObject Type="Embed" ProgID="Equation.Ribbit" ShapeID="_x0000_i1056" DrawAspect="Content" ObjectID="_1569605956" r:id="rId85"/>
         </w:object>
       </w:r>
     </w:p>
@@ -2178,7 +2202,7 @@
           <v:shape id="_x0000_i1057" type="#_x0000_t75" style="width:144.75pt;height:15.75pt" o:ole="">
             <v:imagedata r:id="rId86" o:title=""/>
           </v:shape>
-          <o:OLEObject Type="Embed" ProgID="Equation.Ribbit" ShapeID="_x0000_i1057" DrawAspect="Content" ObjectID="_1569481796" r:id="rId87"/>
+          <o:OLEObject Type="Embed" ProgID="Equation.Ribbit" ShapeID="_x0000_i1057" DrawAspect="Content" ObjectID="_1569605957" r:id="rId87"/>
         </w:object>
       </w:r>
     </w:p>
@@ -2290,7 +2314,7 @@
           <v:shape id="_x0000_i1058" type="#_x0000_t75" style="width:164.25pt;height:84.75pt" o:ole="">
             <v:imagedata r:id="rId89" o:title=""/>
           </v:shape>
-          <o:OLEObject Type="Embed" ProgID="Equation.Ribbit" ShapeID="_x0000_i1058" DrawAspect="Content" ObjectID="_1569481797" r:id="rId90"/>
+          <o:OLEObject Type="Embed" ProgID="Equation.Ribbit" ShapeID="_x0000_i1058" DrawAspect="Content" ObjectID="_1569605958" r:id="rId90"/>
         </w:object>
       </w:r>
     </w:p>
@@ -2309,7 +2333,7 @@
           <v:shape id="_x0000_i1059" type="#_x0000_t75" style="width:144.75pt;height:15.75pt" o:ole="">
             <v:imagedata r:id="rId91" o:title=""/>
           </v:shape>
-          <o:OLEObject Type="Embed" ProgID="Equation.Ribbit" ShapeID="_x0000_i1059" DrawAspect="Content" ObjectID="_1569481798" r:id="rId92"/>
+          <o:OLEObject Type="Embed" ProgID="Equation.Ribbit" ShapeID="_x0000_i1059" DrawAspect="Content" ObjectID="_1569605959" r:id="rId92"/>
         </w:object>
       </w:r>
     </w:p>
@@ -2328,7 +2352,7 @@
           <v:shape id="_x0000_i1060" type="#_x0000_t75" style="width:11.25pt;height:12.75pt" o:ole="">
             <v:imagedata r:id="rId93" o:title=""/>
           </v:shape>
-          <o:OLEObject Type="Embed" ProgID="Equation.Ribbit" ShapeID="_x0000_i1060" DrawAspect="Content" ObjectID="_1569481799" r:id="rId94"/>
+          <o:OLEObject Type="Embed" ProgID="Equation.Ribbit" ShapeID="_x0000_i1060" DrawAspect="Content" ObjectID="_1569605960" r:id="rId94"/>
         </w:object>
       </w:r>
       <w:r>
@@ -2364,11 +2388,11 @@
         <w:rPr>
           <w:position w:val="-6"/>
         </w:rPr>
-        <w:object w:dxaOrig="7954" w:dyaOrig="1411" w14:anchorId="0825225B">
-          <v:shape id="_x0000_i1061" type="#_x0000_t75" style="width:397.5pt;height:70.5pt" o:ole="">
+        <w:object w:dxaOrig="7614" w:dyaOrig="3144" w14:anchorId="0825225B">
+          <v:shape id="_x0000_i1104" type="#_x0000_t75" style="width:380.25pt;height:156.75pt" o:ole="">
             <v:imagedata r:id="rId95" o:title=""/>
           </v:shape>
-          <o:OLEObject Type="Embed" ProgID="Equation.Ribbit" ShapeID="_x0000_i1061" DrawAspect="Content" ObjectID="_1569481800" r:id="rId96"/>
+          <o:OLEObject Type="Embed" ProgID="Equation.Ribbit" ShapeID="_x0000_i1104" DrawAspect="Content" ObjectID="_1569605961" r:id="rId96"/>
         </w:object>
       </w:r>
     </w:p>
@@ -2393,10 +2417,10 @@
           <w:position w:val="-6"/>
         </w:rPr>
         <w:object w:dxaOrig="2044" w:dyaOrig="270" w14:anchorId="2340E551">
-          <v:shape id="_x0000_i1062" type="#_x0000_t75" style="width:102pt;height:13.5pt" o:ole="">
+          <v:shape id="_x0000_i1108" type="#_x0000_t75" style="width:102pt;height:13.5pt" o:ole="">
             <v:imagedata r:id="rId97" o:title=""/>
           </v:shape>
-          <o:OLEObject Type="Embed" ProgID="Equation.Ribbit" ShapeID="_x0000_i1062" DrawAspect="Content" ObjectID="_1569481801" r:id="rId98"/>
+          <o:OLEObject Type="Embed" ProgID="Equation.Ribbit" ShapeID="_x0000_i1108" DrawAspect="Content" ObjectID="_1569605962" r:id="rId98"/>
         </w:object>
       </w:r>
       <w:r>
@@ -2418,7 +2442,7 @@
           <v:shape id="_x0000_i1063" type="#_x0000_t75" style="width:39pt;height:12.75pt" o:ole="">
             <v:imagedata r:id="rId99" o:title=""/>
           </v:shape>
-          <o:OLEObject Type="Embed" ProgID="Equation.Ribbit" ShapeID="_x0000_i1063" DrawAspect="Content" ObjectID="_1569481802" r:id="rId100"/>
+          <o:OLEObject Type="Embed" ProgID="Equation.Ribbit" ShapeID="_x0000_i1063" DrawAspect="Content" ObjectID="_1569605963" r:id="rId100"/>
         </w:object>
       </w:r>
       <w:r>
@@ -2428,17 +2452,14 @@
     <w:p>
       <w:pPr>
         <w:ind w:firstLine="420"/>
-        <w:rPr>
-          <w:b/>
-          <w:color w:val="FF0000"/>
-        </w:rPr>
-      </w:pPr>
-      <w:r>
-        <w:rPr>
-          <w:b/>
-          <w:color w:val="FF0000"/>
-        </w:rPr>
-        <w:t>significance pass</w:t>
+      </w:pPr>
+      <w:r>
+        <w:t>Since the prediction interval is of 0.99 percent co</w:t>
+      </w:r>
+      <w:bookmarkStart w:id="1" w:name="_GoBack"/>
+      <w:bookmarkEnd w:id="1"/>
+      <w:r>
+        <w:t xml:space="preserve">nfidence, the significance is 1-0.99=0.01, which is 1%. </w:t>
       </w:r>
     </w:p>
     <w:p>
@@ -2452,7 +2473,7 @@
           <w:szCs w:val="24"/>
         </w:rPr>
       </w:pPr>
-      <w:bookmarkStart w:id="1" w:name="_Hlk495734588"/>
+      <w:bookmarkStart w:id="2" w:name="_Hlk495734588"/>
       <w:r>
         <w:t>Problem 6</w:t>
       </w:r>
@@ -2553,7 +2574,7 @@
           <v:shape id="_x0000_i1064" type="#_x0000_t75" style="width:345pt;height:226.5pt" o:ole="">
             <v:imagedata r:id="rId102" o:title=""/>
           </v:shape>
-          <o:OLEObject Type="Embed" ProgID="Equation.Ribbit" ShapeID="_x0000_i1064" DrawAspect="Content" ObjectID="_1569481803" r:id="rId103"/>
+          <o:OLEObject Type="Embed" ProgID="Equation.Ribbit" ShapeID="_x0000_i1064" DrawAspect="Content" ObjectID="_1569605964" r:id="rId103"/>
         </w:object>
       </w:r>
     </w:p>
@@ -2591,7 +2612,7 @@
           <v:shape id="_x0000_i1065" type="#_x0000_t75" style="width:282.75pt;height:53.25pt" o:ole="">
             <v:imagedata r:id="rId104" o:title=""/>
           </v:shape>
-          <o:OLEObject Type="Embed" ProgID="Equation.Ribbit" ShapeID="_x0000_i1065" DrawAspect="Content" ObjectID="_1569481804" r:id="rId105"/>
+          <o:OLEObject Type="Embed" ProgID="Equation.Ribbit" ShapeID="_x0000_i1065" DrawAspect="Content" ObjectID="_1569605965" r:id="rId105"/>
         </w:object>
       </w:r>
     </w:p>
@@ -2785,7 +2806,7 @@
           <v:shape id="_x0000_i1066" type="#_x0000_t75" style="width:305.25pt;height:24pt" o:ole="">
             <v:imagedata r:id="rId108" o:title=""/>
           </v:shape>
-          <o:OLEObject Type="Embed" ProgID="Equation.Ribbit" ShapeID="_x0000_i1066" DrawAspect="Content" ObjectID="_1569481805" r:id="rId109"/>
+          <o:OLEObject Type="Embed" ProgID="Equation.Ribbit" ShapeID="_x0000_i1066" DrawAspect="Content" ObjectID="_1569605966" r:id="rId109"/>
         </w:object>
       </w:r>
     </w:p>
@@ -2856,7 +2877,7 @@
           <v:shape id="_x0000_i1067" type="#_x0000_t75" style="width:6.75pt;height:12.75pt" o:ole="">
             <v:imagedata r:id="rId111" o:title=""/>
           </v:shape>
-          <o:OLEObject Type="Embed" ProgID="Equation.Ribbit" ShapeID="_x0000_i1067" DrawAspect="Content" ObjectID="_1569481806" r:id="rId112"/>
+          <o:OLEObject Type="Embed" ProgID="Equation.Ribbit" ShapeID="_x0000_i1067" DrawAspect="Content" ObjectID="_1569605967" r:id="rId112"/>
         </w:object>
       </w:r>
       <w:r>
@@ -2870,7 +2891,7 @@
           <v:shape id="_x0000_i1068" type="#_x0000_t75" style="width:52.5pt;height:12.75pt" o:ole="">
             <v:imagedata r:id="rId113" o:title=""/>
           </v:shape>
-          <o:OLEObject Type="Embed" ProgID="Equation.Ribbit" ShapeID="_x0000_i1068" DrawAspect="Content" ObjectID="_1569481807" r:id="rId114"/>
+          <o:OLEObject Type="Embed" ProgID="Equation.Ribbit" ShapeID="_x0000_i1068" DrawAspect="Content" ObjectID="_1569605968" r:id="rId114"/>
         </w:object>
       </w:r>
       <w:r>
@@ -2889,7 +2910,7 @@
           <v:shape id="_x0000_i1069" type="#_x0000_t75" style="width:331.5pt;height:110.25pt" o:ole="">
             <v:imagedata r:id="rId115" o:title=""/>
           </v:shape>
-          <o:OLEObject Type="Embed" ProgID="Equation.Ribbit" ShapeID="_x0000_i1069" DrawAspect="Content" ObjectID="_1569481808" r:id="rId116"/>
+          <o:OLEObject Type="Embed" ProgID="Equation.Ribbit" ShapeID="_x0000_i1069" DrawAspect="Content" ObjectID="_1569605969" r:id="rId116"/>
         </w:object>
       </w:r>
     </w:p>
@@ -3038,10 +3059,10 @@
           <w:position w:val="-6"/>
         </w:rPr>
         <w:object w:dxaOrig="7964" w:dyaOrig="2276" w14:anchorId="505172E4">
-          <v:shape id="_x0000_i1174" type="#_x0000_t75" style="width:398.25pt;height:114pt" o:ole="">
+          <v:shape id="_x0000_i1070" type="#_x0000_t75" style="width:398.25pt;height:114pt" o:ole="">
             <v:imagedata r:id="rId119" o:title=""/>
           </v:shape>
-          <o:OLEObject Type="Embed" ProgID="Equation.Ribbit" ShapeID="_x0000_i1174" DrawAspect="Content" ObjectID="_1569481809" r:id="rId120"/>
+          <o:OLEObject Type="Embed" ProgID="Equation.Ribbit" ShapeID="_x0000_i1070" DrawAspect="Content" ObjectID="_1569605970" r:id="rId120"/>
         </w:object>
       </w:r>
     </w:p>
@@ -3057,10 +3078,10 @@
           <w:position w:val="-6"/>
         </w:rPr>
         <w:object w:dxaOrig="1240" w:dyaOrig="260" w14:anchorId="4C507C8A">
-          <v:shape id="_x0000_i1178" type="#_x0000_t75" style="width:61.5pt;height:12.75pt" o:ole="">
+          <v:shape id="_x0000_i1071" type="#_x0000_t75" style="width:61.5pt;height:12.75pt" o:ole="">
             <v:imagedata r:id="rId121" o:title=""/>
           </v:shape>
-          <o:OLEObject Type="Embed" ProgID="Equation.Ribbit" ShapeID="_x0000_i1178" DrawAspect="Content" ObjectID="_1569481810" r:id="rId122"/>
+          <o:OLEObject Type="Embed" ProgID="Equation.Ribbit" ShapeID="_x0000_i1071" DrawAspect="Content" ObjectID="_1569605971" r:id="rId122"/>
         </w:object>
       </w:r>
       <w:r>
@@ -3071,17 +3092,14 @@
           <w:position w:val="-6"/>
         </w:rPr>
         <w:object w:dxaOrig="888" w:dyaOrig="248" w14:anchorId="46C68A9B">
-          <v:shape id="_x0000_i1180" type="#_x0000_t75" style="width:44.25pt;height:12.75pt" o:ole="">
+          <v:shape id="_x0000_i1072" type="#_x0000_t75" style="width:44.25pt;height:12.75pt" o:ole="">
             <v:imagedata r:id="rId123" o:title=""/>
           </v:shape>
-          <o:OLEObject Type="Embed" ProgID="Equation.Ribbit" ShapeID="_x0000_i1180" DrawAspect="Content" ObjectID="_1569481811" r:id="rId124"/>
-        </w:object>
-      </w:r>
-      <w:r>
-        <w:t>,</w:t>
-      </w:r>
-      <w:r>
-        <w:t xml:space="preserve"> supporting the linearity</w:t>
+          <o:OLEObject Type="Embed" ProgID="Equation.Ribbit" ShapeID="_x0000_i1072" DrawAspect="Content" ObjectID="_1569605972" r:id="rId124"/>
+        </w:object>
+      </w:r>
+      <w:r>
+        <w:t>, supporting the linearity</w:t>
       </w:r>
       <w:r>
         <w:rPr>
@@ -3107,10 +3125,10 @@
           <w:position w:val="-6"/>
         </w:rPr>
         <w:object w:dxaOrig="7268" w:dyaOrig="4534" w14:anchorId="461380C3">
-          <v:shape id="_x0000_i1070" type="#_x0000_t75" style="width:363.75pt;height:226.5pt" o:ole="">
+          <v:shape id="_x0000_i1073" type="#_x0000_t75" style="width:363.75pt;height:226.5pt" o:ole="">
             <v:imagedata r:id="rId125" o:title=""/>
           </v:shape>
-          <o:OLEObject Type="Embed" ProgID="Equation.Ribbit" ShapeID="_x0000_i1070" DrawAspect="Content" ObjectID="_1569481812" r:id="rId126"/>
+          <o:OLEObject Type="Embed" ProgID="Equation.Ribbit" ShapeID="_x0000_i1073" DrawAspect="Content" ObjectID="_1569605973" r:id="rId126"/>
         </w:object>
       </w:r>
     </w:p>
@@ -3134,14 +3152,12 @@
           <w:position w:val="-6"/>
         </w:rPr>
         <w:object w:dxaOrig="3010" w:dyaOrig="314" w14:anchorId="19DC9CCE">
-          <v:shape id="_x0000_i1071" type="#_x0000_t75" style="width:150.75pt;height:15.75pt" o:ole="">
+          <v:shape id="_x0000_i1074" type="#_x0000_t75" style="width:150.75pt;height:15.75pt" o:ole="">
             <v:imagedata r:id="rId127" o:title=""/>
           </v:shape>
-          <o:OLEObject Type="Embed" ProgID="Equation.Ribbit" ShapeID="_x0000_i1071" DrawAspect="Content" ObjectID="_1569481813" r:id="rId128"/>
-        </w:object>
-      </w:r>
-      <w:bookmarkStart w:id="2" w:name="_GoBack"/>
-      <w:bookmarkEnd w:id="2"/>
+          <o:OLEObject Type="Embed" ProgID="Equation.Ribbit" ShapeID="_x0000_i1074" DrawAspect="Content" ObjectID="_1569605974" r:id="rId128"/>
+        </w:object>
+      </w:r>
     </w:p>
     <w:p>
       <w:pPr>
@@ -3155,10 +3171,10 @@
           <w:position w:val="-6"/>
         </w:rPr>
         <w:object w:dxaOrig="1191" w:dyaOrig="314" w14:anchorId="7E8BD62E">
-          <v:shape id="_x0000_i1072" type="#_x0000_t75" style="width:59.25pt;height:15.75pt" o:ole="">
+          <v:shape id="_x0000_i1075" type="#_x0000_t75" style="width:59.25pt;height:15.75pt" o:ole="">
             <v:imagedata r:id="rId129" o:title=""/>
           </v:shape>
-          <o:OLEObject Type="Embed" ProgID="Equation.Ribbit" ShapeID="_x0000_i1072" DrawAspect="Content" ObjectID="_1569481814" r:id="rId130"/>
+          <o:OLEObject Type="Embed" ProgID="Equation.Ribbit" ShapeID="_x0000_i1075" DrawAspect="Content" ObjectID="_1569605975" r:id="rId130"/>
         </w:object>
       </w:r>
       <w:r>
@@ -3197,10 +3213,10 @@
           <w:position w:val="-6"/>
         </w:rPr>
         <w:object w:dxaOrig="4757" w:dyaOrig="314" w14:anchorId="10E4ECE7">
-          <v:shape id="_x0000_i1075" type="#_x0000_t75" style="width:237.75pt;height:15.75pt" o:ole="">
+          <v:shape id="_x0000_i1076" type="#_x0000_t75" style="width:237.75pt;height:15.75pt" o:ole="">
             <v:imagedata r:id="rId131" o:title=""/>
           </v:shape>
-          <o:OLEObject Type="Embed" ProgID="Equation.Ribbit" ShapeID="_x0000_i1075" DrawAspect="Content" ObjectID="_1569481815" r:id="rId132"/>
+          <o:OLEObject Type="Embed" ProgID="Equation.Ribbit" ShapeID="_x0000_i1076" DrawAspect="Content" ObjectID="_1569605976" r:id="rId132"/>
         </w:object>
       </w:r>
       <w:r>
@@ -3214,10 +3230,10 @@
           <w:position w:val="-6"/>
         </w:rPr>
         <w:object w:dxaOrig="1388" w:dyaOrig="314" w14:anchorId="3CEB5782">
-          <v:shape id="_x0000_i1076" type="#_x0000_t75" style="width:69.75pt;height:15.75pt" o:ole="">
+          <v:shape id="_x0000_i1077" type="#_x0000_t75" style="width:69.75pt;height:15.75pt" o:ole="">
             <v:imagedata r:id="rId133" o:title=""/>
           </v:shape>
-          <o:OLEObject Type="Embed" ProgID="Equation.Ribbit" ShapeID="_x0000_i1076" DrawAspect="Content" ObjectID="_1569481816" r:id="rId134"/>
+          <o:OLEObject Type="Embed" ProgID="Equation.Ribbit" ShapeID="_x0000_i1077" DrawAspect="Content" ObjectID="_1569605977" r:id="rId134"/>
         </w:object>
       </w:r>
       <w:r>
@@ -3245,10 +3261,10 @@
           <w:position w:val="-6"/>
         </w:rPr>
         <w:object w:dxaOrig="4757" w:dyaOrig="314" w14:anchorId="281A04EE">
-          <v:shape id="_x0000_i1077" type="#_x0000_t75" style="width:237.75pt;height:15.75pt" o:ole="">
+          <v:shape id="_x0000_i1078" type="#_x0000_t75" style="width:237.75pt;height:15.75pt" o:ole="">
             <v:imagedata r:id="rId135" o:title=""/>
           </v:shape>
-          <o:OLEObject Type="Embed" ProgID="Equation.Ribbit" ShapeID="_x0000_i1077" DrawAspect="Content" ObjectID="_1569481817" r:id="rId136"/>
+          <o:OLEObject Type="Embed" ProgID="Equation.Ribbit" ShapeID="_x0000_i1078" DrawAspect="Content" ObjectID="_1569605978" r:id="rId136"/>
         </w:object>
       </w:r>
       <w:r>
@@ -3259,10 +3275,10 @@
           <w:position w:val="-6"/>
         </w:rPr>
         <w:object w:dxaOrig="1396" w:dyaOrig="314" w14:anchorId="093BD623">
-          <v:shape id="_x0000_i1078" type="#_x0000_t75" style="width:69.75pt;height:15.75pt" o:ole="">
+          <v:shape id="_x0000_i1079" type="#_x0000_t75" style="width:69.75pt;height:15.75pt" o:ole="">
             <v:imagedata r:id="rId137" o:title=""/>
           </v:shape>
-          <o:OLEObject Type="Embed" ProgID="Equation.Ribbit" ShapeID="_x0000_i1078" DrawAspect="Content" ObjectID="_1569481818" r:id="rId138"/>
+          <o:OLEObject Type="Embed" ProgID="Equation.Ribbit" ShapeID="_x0000_i1079" DrawAspect="Content" ObjectID="_1569605979" r:id="rId138"/>
         </w:object>
       </w:r>
     </w:p>
@@ -3293,27 +3309,24 @@
           <w:position w:val="-6"/>
         </w:rPr>
         <w:object w:dxaOrig="1240" w:dyaOrig="260" w14:anchorId="27CFDD04">
-          <v:shape id="_x0000_i1194" type="#_x0000_t75" style="width:61.5pt;height:12.75pt" o:ole="">
+          <v:shape id="_x0000_i1080" type="#_x0000_t75" style="width:61.5pt;height:12.75pt" o:ole="">
             <v:imagedata r:id="rId139" o:title=""/>
           </v:shape>
-          <o:OLEObject Type="Embed" ProgID="Equation.Ribbit" ShapeID="_x0000_i1194" DrawAspect="Content" ObjectID="_1569481819" r:id="rId140"/>
-        </w:object>
-      </w:r>
-      <w:r>
-        <w:t xml:space="preserve"> </w:t>
-      </w:r>
-      <w:r>
-        <w:t>p-value</w:t>
+          <o:OLEObject Type="Embed" ProgID="Equation.Ribbit" ShapeID="_x0000_i1080" DrawAspect="Content" ObjectID="_1569605980" r:id="rId140"/>
+        </w:object>
+      </w:r>
+      <w:r>
+        <w:t xml:space="preserve"> p-value</w:t>
       </w:r>
       <w:r>
         <w:rPr>
           <w:position w:val="-6"/>
         </w:rPr>
         <w:object w:dxaOrig="888" w:dyaOrig="248" w14:anchorId="5C0C22B7">
-          <v:shape id="_x0000_i1200" type="#_x0000_t75" style="width:44.25pt;height:12.75pt" o:ole="">
+          <v:shape id="_x0000_i1081" type="#_x0000_t75" style="width:44.25pt;height:12.75pt" o:ole="">
             <v:imagedata r:id="rId123" o:title=""/>
           </v:shape>
-          <o:OLEObject Type="Embed" ProgID="Equation.Ribbit" ShapeID="_x0000_i1200" DrawAspect="Content" ObjectID="_1569481820" r:id="rId141"/>
+          <o:OLEObject Type="Embed" ProgID="Equation.Ribbit" ShapeID="_x0000_i1081" DrawAspect="Content" ObjectID="_1569605981" r:id="rId141"/>
         </w:object>
       </w:r>
       <w:r>
@@ -3362,7 +3375,7 @@
         <w:t>-0.06 makes the data change scale a lot which may lead to large error even with a small change.</w:t>
       </w:r>
     </w:p>
-    <w:bookmarkEnd w:id="1"/>
+    <w:bookmarkEnd w:id="2"/>
     <w:p>
       <w:pPr>
         <w:pStyle w:val="1"/>
@@ -3465,10 +3478,10 @@
           <w:position w:val="-6"/>
         </w:rPr>
         <w:object w:dxaOrig="6777" w:dyaOrig="4534" w14:anchorId="114E5A33">
-          <v:shape id="_x0000_i1112" type="#_x0000_t75" style="width:339pt;height:226.5pt" o:ole="">
+          <v:shape id="_x0000_i1082" type="#_x0000_t75" style="width:339pt;height:226.5pt" o:ole="">
             <v:imagedata r:id="rId143" o:title=""/>
           </v:shape>
-          <o:OLEObject Type="Embed" ProgID="Equation.Ribbit" ShapeID="_x0000_i1112" DrawAspect="Content" ObjectID="_1569481821" r:id="rId144"/>
+          <o:OLEObject Type="Embed" ProgID="Equation.Ribbit" ShapeID="_x0000_i1082" DrawAspect="Content" ObjectID="_1569605982" r:id="rId144"/>
         </w:object>
       </w:r>
     </w:p>
@@ -3509,10 +3522,10 @@
           <w:position w:val="-6"/>
         </w:rPr>
         <w:object w:dxaOrig="5650" w:dyaOrig="1066" w14:anchorId="05E71B64">
-          <v:shape id="_x0000_i1114" type="#_x0000_t75" style="width:282.75pt;height:53.25pt" o:ole="">
+          <v:shape id="_x0000_i1083" type="#_x0000_t75" style="width:282.75pt;height:53.25pt" o:ole="">
             <v:imagedata r:id="rId145" o:title=""/>
           </v:shape>
-          <o:OLEObject Type="Embed" ProgID="Equation.Ribbit" ShapeID="_x0000_i1114" DrawAspect="Content" ObjectID="_1569481822" r:id="rId146"/>
+          <o:OLEObject Type="Embed" ProgID="Equation.Ribbit" ShapeID="_x0000_i1083" DrawAspect="Content" ObjectID="_1569605983" r:id="rId146"/>
         </w:object>
       </w:r>
       <w:r>
@@ -3635,10 +3648,7 @@
         <w:t xml:space="preserve"> </w:t>
       </w:r>
       <w:r>
-        <w:t>which</w:t>
-      </w:r>
-      <w:r>
-        <w:t xml:space="preserve"> is likely to be related to the unequal error variances.</w:t>
+        <w:t>which is likely to be related to the unequal error variances.</w:t>
       </w:r>
     </w:p>
     <w:p>
@@ -3702,10 +3712,10 @@
           <w:position w:val="-6"/>
         </w:rPr>
         <w:object w:dxaOrig="6110" w:dyaOrig="488" w14:anchorId="0E127C09">
-          <v:shape id="_x0000_i1118" type="#_x0000_t75" style="width:305.25pt;height:24pt" o:ole="">
+          <v:shape id="_x0000_i1084" type="#_x0000_t75" style="width:305.25pt;height:24pt" o:ole="">
             <v:imagedata r:id="rId149" o:title=""/>
           </v:shape>
-          <o:OLEObject Type="Embed" ProgID="Equation.Ribbit" ShapeID="_x0000_i1118" DrawAspect="Content" ObjectID="_1569481823" r:id="rId150"/>
+          <o:OLEObject Type="Embed" ProgID="Equation.Ribbit" ShapeID="_x0000_i1084" DrawAspect="Content" ObjectID="_1569605984" r:id="rId150"/>
         </w:object>
       </w:r>
     </w:p>
@@ -3772,10 +3782,10 @@
           <w:position w:val="-6"/>
         </w:rPr>
         <w:object w:dxaOrig="136" w:dyaOrig="255" w14:anchorId="762D1B4A">
-          <v:shape id="_x0000_i1084" type="#_x0000_t75" style="width:6.75pt;height:12.75pt" o:ole="">
+          <v:shape id="_x0000_i1085" type="#_x0000_t75" style="width:6.75pt;height:12.75pt" o:ole="">
             <v:imagedata r:id="rId111" o:title=""/>
           </v:shape>
-          <o:OLEObject Type="Embed" ProgID="Equation.Ribbit" ShapeID="_x0000_i1084" DrawAspect="Content" ObjectID="_1569481824" r:id="rId152"/>
+          <o:OLEObject Type="Embed" ProgID="Equation.Ribbit" ShapeID="_x0000_i1085" DrawAspect="Content" ObjectID="_1569605985" r:id="rId152"/>
         </w:object>
       </w:r>
       <w:r>
@@ -3786,10 +3796,10 @@
           <w:position w:val="-6"/>
         </w:rPr>
         <w:object w:dxaOrig="740" w:dyaOrig="255" w14:anchorId="3B7CE4A9">
-          <v:shape id="_x0000_i1116" type="#_x0000_t75" style="width:36.75pt;height:12.75pt" o:ole="">
+          <v:shape id="_x0000_i1086" type="#_x0000_t75" style="width:36.75pt;height:12.75pt" o:ole="">
             <v:imagedata r:id="rId153" o:title=""/>
           </v:shape>
-          <o:OLEObject Type="Embed" ProgID="Equation.Ribbit" ShapeID="_x0000_i1116" DrawAspect="Content" ObjectID="_1569481825" r:id="rId154"/>
+          <o:OLEObject Type="Embed" ProgID="Equation.Ribbit" ShapeID="_x0000_i1086" DrawAspect="Content" ObjectID="_1569605986" r:id="rId154"/>
         </w:object>
       </w:r>
       <w:r>
@@ -3805,10 +3815,10 @@
           <w:position w:val="-6"/>
         </w:rPr>
         <w:object w:dxaOrig="7222" w:dyaOrig="2496" w14:anchorId="415D0E1F">
-          <v:shape id="_x0000_i1124" type="#_x0000_t75" style="width:360.75pt;height:124.5pt" o:ole="">
+          <v:shape id="_x0000_i1087" type="#_x0000_t75" style="width:360.75pt;height:124.5pt" o:ole="">
             <v:imagedata r:id="rId155" o:title=""/>
           </v:shape>
-          <o:OLEObject Type="Embed" ProgID="Equation.Ribbit" ShapeID="_x0000_i1124" DrawAspect="Content" ObjectID="_1569481826" r:id="rId156"/>
+          <o:OLEObject Type="Embed" ProgID="Equation.Ribbit" ShapeID="_x0000_i1087" DrawAspect="Content" ObjectID="_1569605987" r:id="rId156"/>
         </w:object>
       </w:r>
     </w:p>
@@ -3925,7 +3935,15 @@
         <w:ind w:left="420" w:firstLine="420"/>
       </w:pPr>
       <w:r>
-        <w:t>In the residual plot, all points fall within the range [-0.1, 0.1] except for 4 points, which also cause a nonlinearity in the normal probability plot. So we intuitively consider these 4 points as outliers. Now we rebuild the model exclude these points.</w:t>
+        <w:t xml:space="preserve">In the residual plot, all points fall within the range [-0.1, 0.1] except for 4 points, which also cause a nonlinearity in the normal probability plot. </w:t>
+      </w:r>
+      <w:proofErr w:type="gramStart"/>
+      <w:r>
+        <w:t>So</w:t>
+      </w:r>
+      <w:proofErr w:type="gramEnd"/>
+      <w:r>
+        <w:t xml:space="preserve"> we intuitively consider these 4 points as outliers. Now we rebuild the model exclude these points.</w:t>
       </w:r>
     </w:p>
     <w:p>
@@ -3942,19 +3960,16 @@
           <w:position w:val="-6"/>
         </w:rPr>
         <w:object w:dxaOrig="6110" w:dyaOrig="488" w14:anchorId="6F7FC856">
-          <v:shape id="_x0000_i1127" type="#_x0000_t75" style="width:305.25pt;height:24pt" o:ole="">
+          <v:shape id="_x0000_i1088" type="#_x0000_t75" style="width:305.25pt;height:24pt" o:ole="">
             <v:imagedata r:id="rId159" o:title=""/>
           </v:shape>
-          <o:OLEObject Type="Embed" ProgID="Equation.Ribbit" ShapeID="_x0000_i1127" DrawAspect="Content" ObjectID="_1569481827" r:id="rId160"/>
+          <o:OLEObject Type="Embed" ProgID="Equation.Ribbit" ShapeID="_x0000_i1088" DrawAspect="Content" ObjectID="_1569605988" r:id="rId160"/>
         </w:object>
       </w:r>
     </w:p>
     <w:p>
       <w:pPr>
         <w:ind w:left="420" w:firstLine="420"/>
-        <w:rPr>
-          <w:rFonts w:hint="eastAsia"/>
-        </w:rPr>
       </w:pPr>
       <w:r>
         <w:rPr>
@@ -4017,10 +4032,10 @@
           <w:position w:val="-6"/>
         </w:rPr>
         <w:object w:dxaOrig="1051" w:dyaOrig="255" w14:anchorId="784F1FD3">
-          <v:shape id="_x0000_i1131" type="#_x0000_t75" style="width:52.5pt;height:12.75pt" o:ole="">
+          <v:shape id="_x0000_i1089" type="#_x0000_t75" style="width:52.5pt;height:12.75pt" o:ole="">
             <v:imagedata r:id="rId162" o:title=""/>
           </v:shape>
-          <o:OLEObject Type="Embed" ProgID="Equation.Ribbit" ShapeID="_x0000_i1131" DrawAspect="Content" ObjectID="_1569481828" r:id="rId163"/>
+          <o:OLEObject Type="Embed" ProgID="Equation.Ribbit" ShapeID="_x0000_i1089" DrawAspect="Content" ObjectID="_1569605989" r:id="rId163"/>
         </w:object>
       </w:r>
     </w:p>
@@ -4033,10 +4048,10 @@
           <w:position w:val="-6"/>
         </w:rPr>
         <w:object w:dxaOrig="7592" w:dyaOrig="2496" w14:anchorId="21A1054C">
-          <v:shape id="_x0000_i1142" type="#_x0000_t75" style="width:379.5pt;height:124.5pt" o:ole="">
+          <v:shape id="_x0000_i1090" type="#_x0000_t75" style="width:379.5pt;height:124.5pt" o:ole="">
             <v:imagedata r:id="rId164" o:title=""/>
           </v:shape>
-          <o:OLEObject Type="Embed" ProgID="Equation.Ribbit" ShapeID="_x0000_i1142" DrawAspect="Content" ObjectID="_1569481829" r:id="rId165"/>
+          <o:OLEObject Type="Embed" ProgID="Equation.Ribbit" ShapeID="_x0000_i1090" DrawAspect="Content" ObjectID="_1569605990" r:id="rId165"/>
         </w:object>
       </w:r>
       <w:r>
@@ -4154,10 +4169,7 @@
         <w:t xml:space="preserve"> </w:t>
       </w:r>
       <w:r>
-        <w:t>plot fall likely on a straight line.</w:t>
-      </w:r>
-      <w:r>
-        <w:t xml:space="preserve"> And the points in residual plot seems be more equally placed.</w:t>
+        <w:t>plot fall likely on a straight line. And the points in residual plot seems be more equally placed.</w:t>
       </w:r>
     </w:p>
     <w:p>
@@ -4177,10 +4189,10 @@
           <w:position w:val="-6"/>
         </w:rPr>
         <w:object w:dxaOrig="7964" w:dyaOrig="2800" w14:anchorId="6291551A">
-          <v:shape id="_x0000_i1170" type="#_x0000_t75" style="width:398.25pt;height:139.5pt" o:ole="">
+          <v:shape id="_x0000_i1091" type="#_x0000_t75" style="width:398.25pt;height:139.5pt" o:ole="">
             <v:imagedata r:id="rId168" o:title=""/>
           </v:shape>
-          <o:OLEObject Type="Embed" ProgID="Equation.Ribbit" ShapeID="_x0000_i1170" DrawAspect="Content" ObjectID="_1569481830" r:id="rId169"/>
+          <o:OLEObject Type="Embed" ProgID="Equation.Ribbit" ShapeID="_x0000_i1091" DrawAspect="Content" ObjectID="_1569605991" r:id="rId169"/>
         </w:object>
       </w:r>
     </w:p>
@@ -4196,10 +4208,10 @@
           <w:position w:val="-6"/>
         </w:rPr>
         <w:object w:dxaOrig="1242" w:dyaOrig="260" w14:anchorId="6C8036C4">
-          <v:shape id="_x0000_i1188" type="#_x0000_t75" style="width:61.5pt;height:12.75pt" o:ole="">
+          <v:shape id="_x0000_i1092" type="#_x0000_t75" style="width:61.5pt;height:12.75pt" o:ole="">
             <v:imagedata r:id="rId170" o:title=""/>
           </v:shape>
-          <o:OLEObject Type="Embed" ProgID="Equation.Ribbit" ShapeID="_x0000_i1188" DrawAspect="Content" ObjectID="_1569481831" r:id="rId171"/>
+          <o:OLEObject Type="Embed" ProgID="Equation.Ribbit" ShapeID="_x0000_i1092" DrawAspect="Content" ObjectID="_1569605992" r:id="rId171"/>
         </w:object>
       </w:r>
       <w:r>
@@ -4210,10 +4222,10 @@
           <w:position w:val="-6"/>
         </w:rPr>
         <w:object w:dxaOrig="1014" w:dyaOrig="248" w14:anchorId="0DC1F16C">
-          <v:shape id="_x0000_i1190" type="#_x0000_t75" style="width:51pt;height:12.75pt" o:ole="">
+          <v:shape id="_x0000_i1093" type="#_x0000_t75" style="width:51pt;height:12.75pt" o:ole="">
             <v:imagedata r:id="rId172" o:title=""/>
           </v:shape>
-          <o:OLEObject Type="Embed" ProgID="Equation.Ribbit" ShapeID="_x0000_i1190" DrawAspect="Content" ObjectID="_1569481832" r:id="rId173"/>
+          <o:OLEObject Type="Embed" ProgID="Equation.Ribbit" ShapeID="_x0000_i1093" DrawAspect="Content" ObjectID="_1569605993" r:id="rId173"/>
         </w:object>
       </w:r>
       <w:r>
@@ -4235,11 +4247,78 @@
         <w:t xml:space="preserve"> model.</w:t>
       </w:r>
     </w:p>
-    <w:p>
-      <w:pPr>
+    <w:p/>
+    <w:p>
+      <w:pPr>
+        <w:ind w:left="420" w:firstLine="420"/>
+      </w:pPr>
+      <w:r>
+        <w:rPr>
+          <w:position w:val="-6"/>
+        </w:rPr>
+        <w:object w:dxaOrig="7023" w:dyaOrig="4534" w14:anchorId="29F3963A">
+          <v:shape id="_x0000_i1094" type="#_x0000_t75" style="width:351.75pt;height:226.5pt" o:ole="">
+            <v:imagedata r:id="rId174" o:title=""/>
+          </v:shape>
+          <o:OLEObject Type="Embed" ProgID="Equation.Ribbit" ShapeID="_x0000_i1094" DrawAspect="Content" ObjectID="_1569605994" r:id="rId175"/>
+        </w:object>
+      </w:r>
+    </w:p>
+    <w:p>
+      <w:pPr>
+        <w:ind w:left="420" w:firstLine="420"/>
+      </w:pPr>
+      <w:r>
+        <w:t>We now get the fitted regression function</w:t>
+      </w:r>
+    </w:p>
+    <w:p>
+      <w:pPr>
+        <w:pStyle w:val="DisplayEquationAurora"/>
+      </w:pPr>
+      <w:r>
+        <w:tab/>
+      </w:r>
+      <w:r>
+        <w:rPr>
+          <w:position w:val="-6"/>
+        </w:rPr>
+        <w:object w:dxaOrig="3368" w:dyaOrig="314" w14:anchorId="00D6F62E">
+          <v:shape id="_x0000_i1095" type="#_x0000_t75" style="width:168.75pt;height:15.75pt" o:ole="">
+            <v:imagedata r:id="rId176" o:title=""/>
+          </v:shape>
+          <o:OLEObject Type="Embed" ProgID="Equation.Ribbit" ShapeID="_x0000_i1095" DrawAspect="Content" ObjectID="_1569605995" r:id="rId177"/>
+        </w:object>
+      </w:r>
+    </w:p>
+    <w:p>
+      <w:pPr>
+        <w:pStyle w:val="DisplayEquationAurora"/>
+      </w:pPr>
+      <w:r>
+        <w:t xml:space="preserve">where </w:t>
+      </w:r>
+      <w:r>
+        <w:rPr>
+          <w:position w:val="-6"/>
+        </w:rPr>
+        <w:object w:dxaOrig="1191" w:dyaOrig="314" w14:anchorId="51AF04A6">
+          <v:shape id="_x0000_i1096" type="#_x0000_t75" style="width:59.25pt;height:15.75pt" o:ole="">
+            <v:imagedata r:id="rId178" o:title=""/>
+          </v:shape>
+          <o:OLEObject Type="Embed" ProgID="Equation.Ribbit" ShapeID="_x0000_i1096" DrawAspect="Content" ObjectID="_1569605996" r:id="rId179"/>
+        </w:object>
+      </w:r>
+      <w:r>
         <w:rPr>
           <w:rFonts w:hint="eastAsia"/>
         </w:rPr>
+        <w:t>.</w:t>
+      </w:r>
+    </w:p>
+    <w:p>
+      <w:pPr>
+        <w:pStyle w:val="DisplayEquationAurora"/>
       </w:pPr>
     </w:p>
     <w:p>
@@ -4247,79 +4326,6 @@
         <w:ind w:left="420" w:firstLine="420"/>
       </w:pPr>
       <w:r>
-        <w:rPr>
-          <w:position w:val="-6"/>
-        </w:rPr>
-        <w:object w:dxaOrig="7023" w:dyaOrig="4534" w14:anchorId="29F3963A">
-          <v:shape id="_x0000_i1144" type="#_x0000_t75" style="width:351.75pt;height:226.5pt" o:ole="">
-            <v:imagedata r:id="rId174" o:title=""/>
-          </v:shape>
-          <o:OLEObject Type="Embed" ProgID="Equation.Ribbit" ShapeID="_x0000_i1144" DrawAspect="Content" ObjectID="_1569481833" r:id="rId175"/>
-        </w:object>
-      </w:r>
-    </w:p>
-    <w:p>
-      <w:pPr>
-        <w:ind w:left="420" w:firstLine="420"/>
-      </w:pPr>
-      <w:r>
-        <w:t>We now get the fitted regression function</w:t>
-      </w:r>
-    </w:p>
-    <w:p>
-      <w:pPr>
-        <w:pStyle w:val="DisplayEquationAurora"/>
-      </w:pPr>
-      <w:r>
-        <w:tab/>
-      </w:r>
-      <w:r>
-        <w:rPr>
-          <w:position w:val="-6"/>
-        </w:rPr>
-        <w:object w:dxaOrig="3368" w:dyaOrig="314" w14:anchorId="00D6F62E">
-          <v:shape id="_x0000_i1148" type="#_x0000_t75" style="width:168.75pt;height:15.75pt" o:ole="">
-            <v:imagedata r:id="rId176" o:title=""/>
-          </v:shape>
-          <o:OLEObject Type="Embed" ProgID="Equation.Ribbit" ShapeID="_x0000_i1148" DrawAspect="Content" ObjectID="_1569481834" r:id="rId177"/>
-        </w:object>
-      </w:r>
-    </w:p>
-    <w:p>
-      <w:pPr>
-        <w:pStyle w:val="DisplayEquationAurora"/>
-      </w:pPr>
-      <w:r>
-        <w:t xml:space="preserve">where </w:t>
-      </w:r>
-      <w:r>
-        <w:rPr>
-          <w:position w:val="-6"/>
-        </w:rPr>
-        <w:object w:dxaOrig="1191" w:dyaOrig="314" w14:anchorId="51AF04A6">
-          <v:shape id="_x0000_i1150" type="#_x0000_t75" style="width:59.25pt;height:15.75pt" o:ole="">
-            <v:imagedata r:id="rId178" o:title=""/>
-          </v:shape>
-          <o:OLEObject Type="Embed" ProgID="Equation.Ribbit" ShapeID="_x0000_i1150" DrawAspect="Content" ObjectID="_1569481835" r:id="rId179"/>
-        </w:object>
-      </w:r>
-      <w:r>
-        <w:rPr>
-          <w:rFonts w:hint="eastAsia"/>
-        </w:rPr>
-        <w:t>.</w:t>
-      </w:r>
-    </w:p>
-    <w:p>
-      <w:pPr>
-        <w:pStyle w:val="DisplayEquationAurora"/>
-      </w:pPr>
-    </w:p>
-    <w:p>
-      <w:pPr>
-        <w:ind w:left="420" w:firstLine="420"/>
-      </w:pPr>
-      <w:r>
         <w:t>Now let’s make the prediction:</w:t>
       </w:r>
     </w:p>
@@ -4347,10 +4353,10 @@
           <w:position w:val="-6"/>
         </w:rPr>
         <w:object w:dxaOrig="5070" w:dyaOrig="316" w14:anchorId="46BDCDE2">
-          <v:shape id="_x0000_i1166" type="#_x0000_t75" style="width:253.5pt;height:15.75pt" o:ole="">
+          <v:shape id="_x0000_i1097" type="#_x0000_t75" style="width:253.5pt;height:15.75pt" o:ole="">
             <v:imagedata r:id="rId180" o:title=""/>
           </v:shape>
-          <o:OLEObject Type="Embed" ProgID="Equation.Ribbit" ShapeID="_x0000_i1166" DrawAspect="Content" ObjectID="_1569481836" r:id="rId181"/>
+          <o:OLEObject Type="Embed" ProgID="Equation.Ribbit" ShapeID="_x0000_i1097" DrawAspect="Content" ObjectID="_1569605997" r:id="rId181"/>
         </w:object>
       </w:r>
       <w:r>
@@ -4364,10 +4370,10 @@
           <w:position w:val="-6"/>
         </w:rPr>
         <w:object w:dxaOrig="1636" w:dyaOrig="316" w14:anchorId="7A90435F">
-          <v:shape id="_x0000_i1164" type="#_x0000_t75" style="width:82.5pt;height:15.75pt" o:ole="">
+          <v:shape id="_x0000_i1098" type="#_x0000_t75" style="width:82.5pt;height:15.75pt" o:ole="">
             <v:imagedata r:id="rId182" o:title=""/>
           </v:shape>
-          <o:OLEObject Type="Embed" ProgID="Equation.Ribbit" ShapeID="_x0000_i1164" DrawAspect="Content" ObjectID="_1569481837" r:id="rId183"/>
+          <o:OLEObject Type="Embed" ProgID="Equation.Ribbit" ShapeID="_x0000_i1098" DrawAspect="Content" ObjectID="_1569605998" r:id="rId183"/>
         </w:object>
       </w:r>
     </w:p>
@@ -4404,40 +4410,28 @@
           <w:position w:val="-6"/>
         </w:rPr>
         <w:object w:dxaOrig="1242" w:dyaOrig="260" w14:anchorId="2DA9865D">
-          <v:shape id="_x0000_i1198" type="#_x0000_t75" style="width:61.5pt;height:12.75pt" o:ole="">
+          <v:shape id="_x0000_i1099" type="#_x0000_t75" style="width:61.5pt;height:12.75pt" o:ole="">
             <v:imagedata r:id="rId184" o:title=""/>
           </v:shape>
-          <o:OLEObject Type="Embed" ProgID="Equation.Ribbit" ShapeID="_x0000_i1198" DrawAspect="Content" ObjectID="_1569481838" r:id="rId185"/>
-        </w:object>
-      </w:r>
-      <w:r>
-        <w:t xml:space="preserve"> </w:t>
-      </w:r>
-      <w:r>
-        <w:t xml:space="preserve">with </w:t>
-      </w:r>
-      <w:r>
-        <w:t>p-value</w:t>
+          <o:OLEObject Type="Embed" ProgID="Equation.Ribbit" ShapeID="_x0000_i1099" DrawAspect="Content" ObjectID="_1569605999" r:id="rId185"/>
+        </w:object>
+      </w:r>
+      <w:r>
+        <w:t xml:space="preserve"> with p-value</w:t>
       </w:r>
       <w:r>
         <w:rPr>
           <w:position w:val="-6"/>
         </w:rPr>
         <w:object w:dxaOrig="1014" w:dyaOrig="248" w14:anchorId="6B64709D">
-          <v:shape id="_x0000_i1199" type="#_x0000_t75" style="width:51pt;height:12.75pt" o:ole="">
+          <v:shape id="_x0000_i1100" type="#_x0000_t75" style="width:51pt;height:12.75pt" o:ole="">
             <v:imagedata r:id="rId172" o:title=""/>
           </v:shape>
-          <o:OLEObject Type="Embed" ProgID="Equation.Ribbit" ShapeID="_x0000_i1199" DrawAspect="Content" ObjectID="_1569481839" r:id="rId186"/>
-        </w:object>
-      </w:r>
-      <w:r>
-        <w:t xml:space="preserve"> </w:t>
-      </w:r>
-      <w:r>
-        <w:t>supports our linearity conclusion.</w:t>
-      </w:r>
-      <w:r>
-        <w:t xml:space="preserve"> </w:t>
+          <o:OLEObject Type="Embed" ProgID="Equation.Ribbit" ShapeID="_x0000_i1100" DrawAspect="Content" ObjectID="_1569606000" r:id="rId186"/>
+        </w:object>
+      </w:r>
+      <w:r>
+        <w:t xml:space="preserve"> supports our linearity conclusion. </w:t>
       </w:r>
       <w:r>
         <w:t>But after trans</w:t>
@@ -4534,6 +4528,7 @@
         <w:docPartUnique/>
       </w:docPartObj>
     </w:sdtPr>
+    <w:sdtEndPr/>
     <w:sdtContent>
       <w:p>
         <w:pPr>
@@ -4554,7 +4549,7 @@
             <w:noProof/>
             <w:lang w:val="zh-CN"/>
           </w:rPr>
-          <w:t>22</w:t>
+          <w:t>13</w:t>
         </w:r>
         <w:r>
           <w:fldChar w:fldCharType="end"/>
@@ -6023,7 +6018,7 @@
 </file>
 
 <file path=customXml/itemProps1.xml><?xml version="1.0" encoding="utf-8"?>
-<ds:datastoreItem xmlns:ds="http://schemas.openxmlformats.org/officeDocument/2006/customXml" ds:itemID="{2375DEF2-8479-4DBB-9749-61AE15E83BAF}">
+<ds:datastoreItem xmlns:ds="http://schemas.openxmlformats.org/officeDocument/2006/customXml" ds:itemID="{D2EB1063-359F-401D-9A43-338B256F517C}">
   <ds:schemaRefs>
     <ds:schemaRef ds:uri="http://schemas.openxmlformats.org/officeDocument/2006/bibliography"/>
   </ds:schemaRefs>

</xml_diff>

<commit_message>
prob hw3 and reg hw4
</commit_message>
<xml_diff>
--- a/Regression Homework/reg hw4.docx
+++ b/Regression Homework/reg hw4.docx
@@ -63,7 +63,7 @@
           <v:shape id="_x0000_i1025" type="#_x0000_t75" style="width:21.75pt;height:18pt" o:ole="">
             <v:imagedata r:id="rId8" o:title=""/>
           </v:shape>
-          <o:OLEObject Type="Embed" ProgID="Equation.Ribbit" ShapeID="_x0000_i1025" DrawAspect="Content" ObjectID="_1569605925" r:id="rId9"/>
+          <o:OLEObject Type="Embed" ProgID="Equation.Ribbit" ShapeID="_x0000_i1025" DrawAspect="Content" ObjectID="_1569670669" r:id="rId9"/>
         </w:object>
       </w:r>
     </w:p>
@@ -407,7 +407,7 @@
           <v:shape id="_x0000_i1026" type="#_x0000_t75" style="width:207pt;height:24pt" o:ole="">
             <v:imagedata r:id="rId13" o:title=""/>
           </v:shape>
-          <o:OLEObject Type="Embed" ProgID="Equation.Ribbit" ShapeID="_x0000_i1026" DrawAspect="Content" ObjectID="_1569605926" r:id="rId14"/>
+          <o:OLEObject Type="Embed" ProgID="Equation.Ribbit" ShapeID="_x0000_i1026" DrawAspect="Content" ObjectID="_1569670670" r:id="rId14"/>
         </w:object>
       </w:r>
     </w:p>
@@ -516,7 +516,7 @@
           <v:shape id="_x0000_i1027" type="#_x0000_t75" style="width:300pt;height:39pt" o:ole="">
             <v:imagedata r:id="rId16" o:title=""/>
           </v:shape>
-          <o:OLEObject Type="Embed" ProgID="Equation.Ribbit" ShapeID="_x0000_i1027" DrawAspect="Content" ObjectID="_1569605927" r:id="rId17"/>
+          <o:OLEObject Type="Embed" ProgID="Equation.Ribbit" ShapeID="_x0000_i1027" DrawAspect="Content" ObjectID="_1569670671" r:id="rId17"/>
         </w:object>
       </w:r>
     </w:p>
@@ -593,7 +593,7 @@
           <v:shape id="_x0000_i1028" type="#_x0000_t75" style="width:9.75pt;height:15.75pt" o:ole="">
             <v:imagedata r:id="rId19" o:title=""/>
           </v:shape>
-          <o:OLEObject Type="Embed" ProgID="Equation.Ribbit" ShapeID="_x0000_i1028" DrawAspect="Content" ObjectID="_1569605928" r:id="rId20"/>
+          <o:OLEObject Type="Embed" ProgID="Equation.Ribbit" ShapeID="_x0000_i1028" DrawAspect="Content" ObjectID="_1569670672" r:id="rId20"/>
         </w:object>
       </w:r>
       <w:r>
@@ -653,10 +653,10 @@
           <w:position w:val="-6"/>
         </w:rPr>
         <w:object w:dxaOrig="8692" w:dyaOrig="2256" w14:anchorId="1862652B">
-          <v:shape id="_x0000_i1029" type="#_x0000_t75" style="width:434.25pt;height:112.5pt" o:ole="">
+          <v:shape id="_x0000_i1102" type="#_x0000_t75" style="width:434.25pt;height:112.5pt" o:ole="">
             <v:imagedata r:id="rId21" o:title=""/>
           </v:shape>
-          <o:OLEObject Type="Embed" ProgID="Equation.Ribbit" ShapeID="_x0000_i1029" DrawAspect="Content" ObjectID="_1569605929" r:id="rId22"/>
+          <o:OLEObject Type="Embed" ProgID="Equation.Ribbit" ShapeID="_x0000_i1102" DrawAspect="Content" ObjectID="_1569670673" r:id="rId22"/>
         </w:object>
       </w:r>
     </w:p>
@@ -782,7 +782,7 @@
           <v:shape id="_x0000_i1030" type="#_x0000_t75" style="width:428.25pt;height:184.5pt" o:ole="">
             <v:imagedata r:id="rId24" o:title=""/>
           </v:shape>
-          <o:OLEObject Type="Embed" ProgID="Equation.Ribbit" ShapeID="_x0000_i1030" DrawAspect="Content" ObjectID="_1569605930" r:id="rId25"/>
+          <o:OLEObject Type="Embed" ProgID="Equation.Ribbit" ShapeID="_x0000_i1030" DrawAspect="Content" ObjectID="_1569670674" r:id="rId25"/>
         </w:object>
       </w:r>
     </w:p>
@@ -800,7 +800,7 @@
           <v:shape id="_x0000_i1031" type="#_x0000_t75" style="width:84pt;height:13.5pt" o:ole="">
             <v:imagedata r:id="rId26" o:title=""/>
           </v:shape>
-          <o:OLEObject Type="Embed" ProgID="Equation.Ribbit" ShapeID="_x0000_i1031" DrawAspect="Content" ObjectID="_1569605931" r:id="rId27"/>
+          <o:OLEObject Type="Embed" ProgID="Equation.Ribbit" ShapeID="_x0000_i1031" DrawAspect="Content" ObjectID="_1569670675" r:id="rId27"/>
         </w:object>
       </w:r>
       <w:r>
@@ -822,7 +822,7 @@
           <v:shape id="_x0000_i1032" type="#_x0000_t75" style="width:84pt;height:13.5pt" o:ole="">
             <v:imagedata r:id="rId28" o:title=""/>
           </v:shape>
-          <o:OLEObject Type="Embed" ProgID="Equation.Ribbit" ShapeID="_x0000_i1032" DrawAspect="Content" ObjectID="_1569605932" r:id="rId29"/>
+          <o:OLEObject Type="Embed" ProgID="Equation.Ribbit" ShapeID="_x0000_i1032" DrawAspect="Content" ObjectID="_1569670676" r:id="rId29"/>
         </w:object>
       </w:r>
       <w:r>
@@ -842,7 +842,7 @@
           <v:shape id="_x0000_i1033" type="#_x0000_t75" style="width:150pt;height:13.5pt" o:ole="">
             <v:imagedata r:id="rId30" o:title=""/>
           </v:shape>
-          <o:OLEObject Type="Embed" ProgID="Equation.Ribbit" ShapeID="_x0000_i1033" DrawAspect="Content" ObjectID="_1569605933" r:id="rId31"/>
+          <o:OLEObject Type="Embed" ProgID="Equation.Ribbit" ShapeID="_x0000_i1033" DrawAspect="Content" ObjectID="_1569670677" r:id="rId31"/>
         </w:object>
       </w:r>
       <w:r>
@@ -887,7 +887,7 @@
           <v:shape id="_x0000_i1034" type="#_x0000_t75" style="width:354.75pt;height:39pt" o:ole="">
             <v:imagedata r:id="rId32" o:title=""/>
           </v:shape>
-          <o:OLEObject Type="Embed" ProgID="Equation.Ribbit" ShapeID="_x0000_i1034" DrawAspect="Content" ObjectID="_1569605934" r:id="rId33"/>
+          <o:OLEObject Type="Embed" ProgID="Equation.Ribbit" ShapeID="_x0000_i1034" DrawAspect="Content" ObjectID="_1569670678" r:id="rId33"/>
         </w:object>
       </w:r>
     </w:p>
@@ -1042,7 +1042,7 @@
           <v:shape id="_x0000_i1035" type="#_x0000_t75" style="width:274.5pt;height:24pt" o:ole="">
             <v:imagedata r:id="rId36" o:title=""/>
           </v:shape>
-          <o:OLEObject Type="Embed" ProgID="Equation.Ribbit" ShapeID="_x0000_i1035" DrawAspect="Content" ObjectID="_1569605935" r:id="rId37"/>
+          <o:OLEObject Type="Embed" ProgID="Equation.Ribbit" ShapeID="_x0000_i1035" DrawAspect="Content" ObjectID="_1569670679" r:id="rId37"/>
         </w:object>
       </w:r>
     </w:p>
@@ -1135,7 +1135,7 @@
           <v:shape id="_x0000_i1036" type="#_x0000_t75" style="width:360.75pt;height:24pt" o:ole="">
             <v:imagedata r:id="rId39" o:title=""/>
           </v:shape>
-          <o:OLEObject Type="Embed" ProgID="Equation.Ribbit" ShapeID="_x0000_i1036" DrawAspect="Content" ObjectID="_1569605936" r:id="rId40"/>
+          <o:OLEObject Type="Embed" ProgID="Equation.Ribbit" ShapeID="_x0000_i1036" DrawAspect="Content" ObjectID="_1569670680" r:id="rId40"/>
         </w:object>
       </w:r>
     </w:p>
@@ -1266,7 +1266,7 @@
           <v:shape id="_x0000_i1037" type="#_x0000_t75" style="width:237.75pt;height:24pt" o:ole="">
             <v:imagedata r:id="rId42" o:title=""/>
           </v:shape>
-          <o:OLEObject Type="Embed" ProgID="Equation.Ribbit" ShapeID="_x0000_i1037" DrawAspect="Content" ObjectID="_1569605937" r:id="rId43"/>
+          <o:OLEObject Type="Embed" ProgID="Equation.Ribbit" ShapeID="_x0000_i1037" DrawAspect="Content" ObjectID="_1569670681" r:id="rId43"/>
         </w:object>
       </w:r>
     </w:p>
@@ -1348,7 +1348,7 @@
           <v:shape id="_x0000_i1038" type="#_x0000_t75" style="width:299.25pt;height:24pt" o:ole="">
             <v:imagedata r:id="rId45" o:title=""/>
           </v:shape>
-          <o:OLEObject Type="Embed" ProgID="Equation.Ribbit" ShapeID="_x0000_i1038" DrawAspect="Content" ObjectID="_1569605938" r:id="rId46"/>
+          <o:OLEObject Type="Embed" ProgID="Equation.Ribbit" ShapeID="_x0000_i1038" DrawAspect="Content" ObjectID="_1569670682" r:id="rId46"/>
         </w:object>
       </w:r>
     </w:p>
@@ -1445,13 +1445,15 @@
         <w:rPr>
           <w:position w:val="-6"/>
         </w:rPr>
-        <w:object w:dxaOrig="7130" w:dyaOrig="3702" w14:anchorId="37AD3762">
-          <v:shape id="_x0000_i1102" type="#_x0000_t75" style="width:356.25pt;height:184.5pt" o:ole="">
+        <w:object w:dxaOrig="7133" w:dyaOrig="4568" w14:anchorId="37AD3762">
+          <v:shape id="_x0000_i1104" type="#_x0000_t75" style="width:356.25pt;height:228pt" o:ole="">
             <v:imagedata r:id="rId48" o:title=""/>
           </v:shape>
-          <o:OLEObject Type="Embed" ProgID="Equation.Ribbit" ShapeID="_x0000_i1102" DrawAspect="Content" ObjectID="_1569605939" r:id="rId49"/>
-        </w:object>
-      </w:r>
+          <o:OLEObject Type="Embed" ProgID="Equation.Ribbit" ShapeID="_x0000_i1104" DrawAspect="Content" ObjectID="_1569670683" r:id="rId49"/>
+        </w:object>
+      </w:r>
+      <w:bookmarkStart w:id="1" w:name="_GoBack"/>
+      <w:bookmarkEnd w:id="1"/>
     </w:p>
     <w:p>
       <w:pPr>
@@ -1461,7 +1463,13 @@
         <w:tab/>
       </w:r>
       <w:r>
-        <w:t xml:space="preserve">We can see from the 5 SEEs above, when we apply power of 0.1 we can get the smallest SSE. </w:t>
+        <w:t>We can see from the 5 SEEs above, when we apply powe</w:t>
+      </w:r>
+      <w:r>
+        <w:t>r of 0</w:t>
+      </w:r>
+      <w:r>
+        <w:t xml:space="preserve"> we can get the smallest SSE. </w:t>
       </w:r>
       <w:proofErr w:type="gramStart"/>
       <w:r>
@@ -1475,11 +1483,11 @@
         <w:rPr>
           <w:position w:val="-6"/>
         </w:rPr>
-        <w:object w:dxaOrig="740" w:dyaOrig="255" w14:anchorId="330EDF0D">
-          <v:shape id="_x0000_i1040" type="#_x0000_t75" style="width:36.75pt;height:12.75pt" o:ole="">
+        <w:object w:dxaOrig="568" w:dyaOrig="255" w14:anchorId="330EDF0D">
+          <v:shape id="_x0000_i1109" type="#_x0000_t75" style="width:28.5pt;height:12.75pt" o:ole="">
             <v:imagedata r:id="rId50" o:title=""/>
           </v:shape>
-          <o:OLEObject Type="Embed" ProgID="Equation.Ribbit" ShapeID="_x0000_i1040" DrawAspect="Content" ObjectID="_1569605940" r:id="rId51"/>
+          <o:OLEObject Type="Embed" ProgID="Equation.Ribbit" ShapeID="_x0000_i1109" DrawAspect="Content" ObjectID="_1569670684" r:id="rId51"/>
         </w:object>
       </w:r>
       <w:r>
@@ -1519,7 +1527,7 @@
           <v:shape id="_x0000_i1041" type="#_x0000_t75" style="width:293.25pt;height:70.5pt" o:ole="">
             <v:imagedata r:id="rId52" o:title=""/>
           </v:shape>
-          <o:OLEObject Type="Embed" ProgID="Equation.Ribbit" ShapeID="_x0000_i1041" DrawAspect="Content" ObjectID="_1569605941" r:id="rId53"/>
+          <o:OLEObject Type="Embed" ProgID="Equation.Ribbit" ShapeID="_x0000_i1041" DrawAspect="Content" ObjectID="_1569670685" r:id="rId53"/>
         </w:object>
       </w:r>
     </w:p>
@@ -1544,7 +1552,7 @@
           <v:shape id="_x0000_i1042" type="#_x0000_t75" style="width:174.75pt;height:15.75pt" o:ole="">
             <v:imagedata r:id="rId54" o:title=""/>
           </v:shape>
-          <o:OLEObject Type="Embed" ProgID="Equation.Ribbit" ShapeID="_x0000_i1042" DrawAspect="Content" ObjectID="_1569605942" r:id="rId55"/>
+          <o:OLEObject Type="Embed" ProgID="Equation.Ribbit" ShapeID="_x0000_i1042" DrawAspect="Content" ObjectID="_1569670686" r:id="rId55"/>
         </w:object>
       </w:r>
     </w:p>
@@ -1580,7 +1588,7 @@
           <v:shape id="_x0000_i1043" type="#_x0000_t75" style="width:348.75pt;height:40.5pt" o:ole="">
             <v:imagedata r:id="rId56" o:title=""/>
           </v:shape>
-          <o:OLEObject Type="Embed" ProgID="Equation.Ribbit" ShapeID="_x0000_i1043" DrawAspect="Content" ObjectID="_1569605943" r:id="rId57"/>
+          <o:OLEObject Type="Embed" ProgID="Equation.Ribbit" ShapeID="_x0000_i1043" DrawAspect="Content" ObjectID="_1569670687" r:id="rId57"/>
         </w:object>
       </w:r>
     </w:p>
@@ -1680,7 +1688,7 @@
           <v:shape id="_x0000_i1044" type="#_x0000_t75" style="width:348.75pt;height:39pt" o:ole="">
             <v:imagedata r:id="rId59" o:title=""/>
           </v:shape>
-          <o:OLEObject Type="Embed" ProgID="Equation.Ribbit" ShapeID="_x0000_i1044" DrawAspect="Content" ObjectID="_1569605944" r:id="rId60"/>
+          <o:OLEObject Type="Embed" ProgID="Equation.Ribbit" ShapeID="_x0000_i1044" DrawAspect="Content" ObjectID="_1569670688" r:id="rId60"/>
         </w:object>
       </w:r>
     </w:p>
@@ -1747,7 +1755,7 @@
           <v:shape id="_x0000_i1045" type="#_x0000_t75" style="width:195pt;height:24pt" o:ole="">
             <v:imagedata r:id="rId62" o:title=""/>
           </v:shape>
-          <o:OLEObject Type="Embed" ProgID="Equation.Ribbit" ShapeID="_x0000_i1045" DrawAspect="Content" ObjectID="_1569605945" r:id="rId63"/>
+          <o:OLEObject Type="Embed" ProgID="Equation.Ribbit" ShapeID="_x0000_i1045" DrawAspect="Content" ObjectID="_1569670689" r:id="rId63"/>
         </w:object>
       </w:r>
     </w:p>
@@ -1880,7 +1888,7 @@
           <v:shape id="_x0000_i1046" type="#_x0000_t75" style="width:174.75pt;height:15.75pt" o:ole="">
             <v:imagedata r:id="rId54" o:title=""/>
           </v:shape>
-          <o:OLEObject Type="Embed" ProgID="Equation.Ribbit" ShapeID="_x0000_i1046" DrawAspect="Content" ObjectID="_1569605946" r:id="rId65"/>
+          <o:OLEObject Type="Embed" ProgID="Equation.Ribbit" ShapeID="_x0000_i1046" DrawAspect="Content" ObjectID="_1569670690" r:id="rId65"/>
         </w:object>
       </w:r>
     </w:p>
@@ -1904,7 +1912,7 @@
           <v:shape id="_x0000_i1047" type="#_x0000_t75" style="width:146.25pt;height:32.25pt" o:ole="">
             <v:imagedata r:id="rId66" o:title=""/>
           </v:shape>
-          <o:OLEObject Type="Embed" ProgID="Equation.Ribbit" ShapeID="_x0000_i1047" DrawAspect="Content" ObjectID="_1569605947" r:id="rId67"/>
+          <o:OLEObject Type="Embed" ProgID="Equation.Ribbit" ShapeID="_x0000_i1047" DrawAspect="Content" ObjectID="_1569670691" r:id="rId67"/>
         </w:object>
       </w:r>
     </w:p>
@@ -1969,7 +1977,7 @@
           <v:shape id="_x0000_i1048" type="#_x0000_t75" style="width:222pt;height:13.5pt" o:ole="">
             <v:imagedata r:id="rId68" o:title=""/>
           </v:shape>
-          <o:OLEObject Type="Embed" ProgID="Equation.Ribbit" ShapeID="_x0000_i1048" DrawAspect="Content" ObjectID="_1569605948" r:id="rId69"/>
+          <o:OLEObject Type="Embed" ProgID="Equation.Ribbit" ShapeID="_x0000_i1048" DrawAspect="Content" ObjectID="_1569670692" r:id="rId69"/>
         </w:object>
       </w:r>
     </w:p>
@@ -1997,7 +2005,7 @@
           <v:shape id="_x0000_i1049" type="#_x0000_t75" style="width:11.25pt;height:10.5pt" o:ole="">
             <v:imagedata r:id="rId70" o:title=""/>
           </v:shape>
-          <o:OLEObject Type="Embed" ProgID="Equation.Ribbit" ShapeID="_x0000_i1049" DrawAspect="Content" ObjectID="_1569605949" r:id="rId71"/>
+          <o:OLEObject Type="Embed" ProgID="Equation.Ribbit" ShapeID="_x0000_i1049" DrawAspect="Content" ObjectID="_1569670693" r:id="rId71"/>
         </w:object>
       </w:r>
       <w:r>
@@ -2008,7 +2016,7 @@
           <v:shape id="_x0000_i1050" type="#_x0000_t75" style="width:13.5pt;height:13.5pt" o:ole="">
             <v:imagedata r:id="rId72" o:title=""/>
           </v:shape>
-          <o:OLEObject Type="Embed" ProgID="Equation.Ribbit" ShapeID="_x0000_i1050" DrawAspect="Content" ObjectID="_1569605950" r:id="rId73"/>
+          <o:OLEObject Type="Embed" ProgID="Equation.Ribbit" ShapeID="_x0000_i1050" DrawAspect="Content" ObjectID="_1569670694" r:id="rId73"/>
         </w:object>
       </w:r>
       <w:r>
@@ -2019,7 +2027,7 @@
           <v:shape id="_x0000_i1051" type="#_x0000_t75" style="width:11.25pt;height:11.25pt" o:ole="">
             <v:imagedata r:id="rId74" o:title=""/>
           </v:shape>
-          <o:OLEObject Type="Embed" ProgID="Equation.Ribbit" ShapeID="_x0000_i1051" DrawAspect="Content" ObjectID="_1569605951" r:id="rId75"/>
+          <o:OLEObject Type="Embed" ProgID="Equation.Ribbit" ShapeID="_x0000_i1051" DrawAspect="Content" ObjectID="_1569670695" r:id="rId75"/>
         </w:object>
       </w:r>
       <w:r>
@@ -2030,7 +2038,7 @@
           <v:shape id="_x0000_i1052" type="#_x0000_t75" style="width:13.5pt;height:13.5pt" o:ole="">
             <v:imagedata r:id="rId76" o:title=""/>
           </v:shape>
-          <o:OLEObject Type="Embed" ProgID="Equation.Ribbit" ShapeID="_x0000_i1052" DrawAspect="Content" ObjectID="_1569605952" r:id="rId77"/>
+          <o:OLEObject Type="Embed" ProgID="Equation.Ribbit" ShapeID="_x0000_i1052" DrawAspect="Content" ObjectID="_1569670696" r:id="rId77"/>
         </w:object>
       </w:r>
       <w:r>
@@ -2052,7 +2060,7 @@
           <v:shape id="_x0000_i1053" type="#_x0000_t75" style="width:54pt;height:12.75pt" o:ole="">
             <v:imagedata r:id="rId78" o:title=""/>
           </v:shape>
-          <o:OLEObject Type="Embed" ProgID="Equation.Ribbit" ShapeID="_x0000_i1053" DrawAspect="Content" ObjectID="_1569605953" r:id="rId79"/>
+          <o:OLEObject Type="Embed" ProgID="Equation.Ribbit" ShapeID="_x0000_i1053" DrawAspect="Content" ObjectID="_1569670697" r:id="rId79"/>
         </w:object>
       </w:r>
       <w:r>
@@ -2087,7 +2095,7 @@
           <v:shape id="_x0000_i1054" type="#_x0000_t75" style="width:234.75pt;height:14.25pt" o:ole="">
             <v:imagedata r:id="rId80" o:title=""/>
           </v:shape>
-          <o:OLEObject Type="Embed" ProgID="Equation.Ribbit" ShapeID="_x0000_i1054" DrawAspect="Content" ObjectID="_1569605954" r:id="rId81"/>
+          <o:OLEObject Type="Embed" ProgID="Equation.Ribbit" ShapeID="_x0000_i1054" DrawAspect="Content" ObjectID="_1569670698" r:id="rId81"/>
         </w:object>
       </w:r>
     </w:p>
@@ -2106,7 +2114,7 @@
           <v:shape id="_x0000_i1055" type="#_x0000_t75" style="width:49.5pt;height:12.75pt" o:ole="">
             <v:imagedata r:id="rId82" o:title=""/>
           </v:shape>
-          <o:OLEObject Type="Embed" ProgID="Equation.Ribbit" ShapeID="_x0000_i1055" DrawAspect="Content" ObjectID="_1569605955" r:id="rId83"/>
+          <o:OLEObject Type="Embed" ProgID="Equation.Ribbit" ShapeID="_x0000_i1055" DrawAspect="Content" ObjectID="_1569670699" r:id="rId83"/>
         </w:object>
       </w:r>
       <w:r>
@@ -2183,7 +2191,7 @@
           <v:shape id="_x0000_i1056" type="#_x0000_t75" style="width:354.75pt;height:96.75pt" o:ole="">
             <v:imagedata r:id="rId84" o:title=""/>
           </v:shape>
-          <o:OLEObject Type="Embed" ProgID="Equation.Ribbit" ShapeID="_x0000_i1056" DrawAspect="Content" ObjectID="_1569605956" r:id="rId85"/>
+          <o:OLEObject Type="Embed" ProgID="Equation.Ribbit" ShapeID="_x0000_i1056" DrawAspect="Content" ObjectID="_1569670700" r:id="rId85"/>
         </w:object>
       </w:r>
     </w:p>
@@ -2202,7 +2210,7 @@
           <v:shape id="_x0000_i1057" type="#_x0000_t75" style="width:144.75pt;height:15.75pt" o:ole="">
             <v:imagedata r:id="rId86" o:title=""/>
           </v:shape>
-          <o:OLEObject Type="Embed" ProgID="Equation.Ribbit" ShapeID="_x0000_i1057" DrawAspect="Content" ObjectID="_1569605957" r:id="rId87"/>
+          <o:OLEObject Type="Embed" ProgID="Equation.Ribbit" ShapeID="_x0000_i1057" DrawAspect="Content" ObjectID="_1569670701" r:id="rId87"/>
         </w:object>
       </w:r>
     </w:p>
@@ -2314,7 +2322,7 @@
           <v:shape id="_x0000_i1058" type="#_x0000_t75" style="width:164.25pt;height:84.75pt" o:ole="">
             <v:imagedata r:id="rId89" o:title=""/>
           </v:shape>
-          <o:OLEObject Type="Embed" ProgID="Equation.Ribbit" ShapeID="_x0000_i1058" DrawAspect="Content" ObjectID="_1569605958" r:id="rId90"/>
+          <o:OLEObject Type="Embed" ProgID="Equation.Ribbit" ShapeID="_x0000_i1058" DrawAspect="Content" ObjectID="_1569670702" r:id="rId90"/>
         </w:object>
       </w:r>
     </w:p>
@@ -2333,7 +2341,7 @@
           <v:shape id="_x0000_i1059" type="#_x0000_t75" style="width:144.75pt;height:15.75pt" o:ole="">
             <v:imagedata r:id="rId91" o:title=""/>
           </v:shape>
-          <o:OLEObject Type="Embed" ProgID="Equation.Ribbit" ShapeID="_x0000_i1059" DrawAspect="Content" ObjectID="_1569605959" r:id="rId92"/>
+          <o:OLEObject Type="Embed" ProgID="Equation.Ribbit" ShapeID="_x0000_i1059" DrawAspect="Content" ObjectID="_1569670703" r:id="rId92"/>
         </w:object>
       </w:r>
     </w:p>
@@ -2352,7 +2360,7 @@
           <v:shape id="_x0000_i1060" type="#_x0000_t75" style="width:11.25pt;height:12.75pt" o:ole="">
             <v:imagedata r:id="rId93" o:title=""/>
           </v:shape>
-          <o:OLEObject Type="Embed" ProgID="Equation.Ribbit" ShapeID="_x0000_i1060" DrawAspect="Content" ObjectID="_1569605960" r:id="rId94"/>
+          <o:OLEObject Type="Embed" ProgID="Equation.Ribbit" ShapeID="_x0000_i1060" DrawAspect="Content" ObjectID="_1569670704" r:id="rId94"/>
         </w:object>
       </w:r>
       <w:r>
@@ -2389,10 +2397,10 @@
           <w:position w:val="-6"/>
         </w:rPr>
         <w:object w:dxaOrig="7614" w:dyaOrig="3144" w14:anchorId="0825225B">
-          <v:shape id="_x0000_i1104" type="#_x0000_t75" style="width:380.25pt;height:156.75pt" o:ole="">
+          <v:shape id="_x0000_i1061" type="#_x0000_t75" style="width:380.25pt;height:156.75pt" o:ole="">
             <v:imagedata r:id="rId95" o:title=""/>
           </v:shape>
-          <o:OLEObject Type="Embed" ProgID="Equation.Ribbit" ShapeID="_x0000_i1104" DrawAspect="Content" ObjectID="_1569605961" r:id="rId96"/>
+          <o:OLEObject Type="Embed" ProgID="Equation.Ribbit" ShapeID="_x0000_i1061" DrawAspect="Content" ObjectID="_1569670705" r:id="rId96"/>
         </w:object>
       </w:r>
     </w:p>
@@ -2417,10 +2425,10 @@
           <w:position w:val="-6"/>
         </w:rPr>
         <w:object w:dxaOrig="2044" w:dyaOrig="270" w14:anchorId="2340E551">
-          <v:shape id="_x0000_i1108" type="#_x0000_t75" style="width:102pt;height:13.5pt" o:ole="">
+          <v:shape id="_x0000_i1062" type="#_x0000_t75" style="width:102pt;height:13.5pt" o:ole="">
             <v:imagedata r:id="rId97" o:title=""/>
           </v:shape>
-          <o:OLEObject Type="Embed" ProgID="Equation.Ribbit" ShapeID="_x0000_i1108" DrawAspect="Content" ObjectID="_1569605962" r:id="rId98"/>
+          <o:OLEObject Type="Embed" ProgID="Equation.Ribbit" ShapeID="_x0000_i1062" DrawAspect="Content" ObjectID="_1569670706" r:id="rId98"/>
         </w:object>
       </w:r>
       <w:r>
@@ -2442,7 +2450,7 @@
           <v:shape id="_x0000_i1063" type="#_x0000_t75" style="width:39pt;height:12.75pt" o:ole="">
             <v:imagedata r:id="rId99" o:title=""/>
           </v:shape>
-          <o:OLEObject Type="Embed" ProgID="Equation.Ribbit" ShapeID="_x0000_i1063" DrawAspect="Content" ObjectID="_1569605963" r:id="rId100"/>
+          <o:OLEObject Type="Embed" ProgID="Equation.Ribbit" ShapeID="_x0000_i1063" DrawAspect="Content" ObjectID="_1569670707" r:id="rId100"/>
         </w:object>
       </w:r>
       <w:r>
@@ -2454,12 +2462,7 @@
         <w:ind w:firstLine="420"/>
       </w:pPr>
       <w:r>
-        <w:t>Since the prediction interval is of 0.99 percent co</w:t>
-      </w:r>
-      <w:bookmarkStart w:id="1" w:name="_GoBack"/>
-      <w:bookmarkEnd w:id="1"/>
-      <w:r>
-        <w:t xml:space="preserve">nfidence, the significance is 1-0.99=0.01, which is 1%. </w:t>
+        <w:t xml:space="preserve">Since the prediction interval is of 0.99 percent confidence, the significance is 1-0.99=0.01, which is 1%. </w:t>
       </w:r>
     </w:p>
     <w:p>
@@ -2574,7 +2577,7 @@
           <v:shape id="_x0000_i1064" type="#_x0000_t75" style="width:345pt;height:226.5pt" o:ole="">
             <v:imagedata r:id="rId102" o:title=""/>
           </v:shape>
-          <o:OLEObject Type="Embed" ProgID="Equation.Ribbit" ShapeID="_x0000_i1064" DrawAspect="Content" ObjectID="_1569605964" r:id="rId103"/>
+          <o:OLEObject Type="Embed" ProgID="Equation.Ribbit" ShapeID="_x0000_i1064" DrawAspect="Content" ObjectID="_1569670708" r:id="rId103"/>
         </w:object>
       </w:r>
     </w:p>
@@ -2612,7 +2615,7 @@
           <v:shape id="_x0000_i1065" type="#_x0000_t75" style="width:282.75pt;height:53.25pt" o:ole="">
             <v:imagedata r:id="rId104" o:title=""/>
           </v:shape>
-          <o:OLEObject Type="Embed" ProgID="Equation.Ribbit" ShapeID="_x0000_i1065" DrawAspect="Content" ObjectID="_1569605965" r:id="rId105"/>
+          <o:OLEObject Type="Embed" ProgID="Equation.Ribbit" ShapeID="_x0000_i1065" DrawAspect="Content" ObjectID="_1569670709" r:id="rId105"/>
         </w:object>
       </w:r>
     </w:p>
@@ -2806,7 +2809,7 @@
           <v:shape id="_x0000_i1066" type="#_x0000_t75" style="width:305.25pt;height:24pt" o:ole="">
             <v:imagedata r:id="rId108" o:title=""/>
           </v:shape>
-          <o:OLEObject Type="Embed" ProgID="Equation.Ribbit" ShapeID="_x0000_i1066" DrawAspect="Content" ObjectID="_1569605966" r:id="rId109"/>
+          <o:OLEObject Type="Embed" ProgID="Equation.Ribbit" ShapeID="_x0000_i1066" DrawAspect="Content" ObjectID="_1569670710" r:id="rId109"/>
         </w:object>
       </w:r>
     </w:p>
@@ -2877,7 +2880,7 @@
           <v:shape id="_x0000_i1067" type="#_x0000_t75" style="width:6.75pt;height:12.75pt" o:ole="">
             <v:imagedata r:id="rId111" o:title=""/>
           </v:shape>
-          <o:OLEObject Type="Embed" ProgID="Equation.Ribbit" ShapeID="_x0000_i1067" DrawAspect="Content" ObjectID="_1569605967" r:id="rId112"/>
+          <o:OLEObject Type="Embed" ProgID="Equation.Ribbit" ShapeID="_x0000_i1067" DrawAspect="Content" ObjectID="_1569670711" r:id="rId112"/>
         </w:object>
       </w:r>
       <w:r>
@@ -2891,7 +2894,7 @@
           <v:shape id="_x0000_i1068" type="#_x0000_t75" style="width:52.5pt;height:12.75pt" o:ole="">
             <v:imagedata r:id="rId113" o:title=""/>
           </v:shape>
-          <o:OLEObject Type="Embed" ProgID="Equation.Ribbit" ShapeID="_x0000_i1068" DrawAspect="Content" ObjectID="_1569605968" r:id="rId114"/>
+          <o:OLEObject Type="Embed" ProgID="Equation.Ribbit" ShapeID="_x0000_i1068" DrawAspect="Content" ObjectID="_1569670712" r:id="rId114"/>
         </w:object>
       </w:r>
       <w:r>
@@ -2910,7 +2913,7 @@
           <v:shape id="_x0000_i1069" type="#_x0000_t75" style="width:331.5pt;height:110.25pt" o:ole="">
             <v:imagedata r:id="rId115" o:title=""/>
           </v:shape>
-          <o:OLEObject Type="Embed" ProgID="Equation.Ribbit" ShapeID="_x0000_i1069" DrawAspect="Content" ObjectID="_1569605969" r:id="rId116"/>
+          <o:OLEObject Type="Embed" ProgID="Equation.Ribbit" ShapeID="_x0000_i1069" DrawAspect="Content" ObjectID="_1569670713" r:id="rId116"/>
         </w:object>
       </w:r>
     </w:p>
@@ -3062,7 +3065,7 @@
           <v:shape id="_x0000_i1070" type="#_x0000_t75" style="width:398.25pt;height:114pt" o:ole="">
             <v:imagedata r:id="rId119" o:title=""/>
           </v:shape>
-          <o:OLEObject Type="Embed" ProgID="Equation.Ribbit" ShapeID="_x0000_i1070" DrawAspect="Content" ObjectID="_1569605970" r:id="rId120"/>
+          <o:OLEObject Type="Embed" ProgID="Equation.Ribbit" ShapeID="_x0000_i1070" DrawAspect="Content" ObjectID="_1569670714" r:id="rId120"/>
         </w:object>
       </w:r>
     </w:p>
@@ -3081,7 +3084,7 @@
           <v:shape id="_x0000_i1071" type="#_x0000_t75" style="width:61.5pt;height:12.75pt" o:ole="">
             <v:imagedata r:id="rId121" o:title=""/>
           </v:shape>
-          <o:OLEObject Type="Embed" ProgID="Equation.Ribbit" ShapeID="_x0000_i1071" DrawAspect="Content" ObjectID="_1569605971" r:id="rId122"/>
+          <o:OLEObject Type="Embed" ProgID="Equation.Ribbit" ShapeID="_x0000_i1071" DrawAspect="Content" ObjectID="_1569670715" r:id="rId122"/>
         </w:object>
       </w:r>
       <w:r>
@@ -3095,7 +3098,7 @@
           <v:shape id="_x0000_i1072" type="#_x0000_t75" style="width:44.25pt;height:12.75pt" o:ole="">
             <v:imagedata r:id="rId123" o:title=""/>
           </v:shape>
-          <o:OLEObject Type="Embed" ProgID="Equation.Ribbit" ShapeID="_x0000_i1072" DrawAspect="Content" ObjectID="_1569605972" r:id="rId124"/>
+          <o:OLEObject Type="Embed" ProgID="Equation.Ribbit" ShapeID="_x0000_i1072" DrawAspect="Content" ObjectID="_1569670716" r:id="rId124"/>
         </w:object>
       </w:r>
       <w:r>
@@ -3128,7 +3131,7 @@
           <v:shape id="_x0000_i1073" type="#_x0000_t75" style="width:363.75pt;height:226.5pt" o:ole="">
             <v:imagedata r:id="rId125" o:title=""/>
           </v:shape>
-          <o:OLEObject Type="Embed" ProgID="Equation.Ribbit" ShapeID="_x0000_i1073" DrawAspect="Content" ObjectID="_1569605973" r:id="rId126"/>
+          <o:OLEObject Type="Embed" ProgID="Equation.Ribbit" ShapeID="_x0000_i1073" DrawAspect="Content" ObjectID="_1569670717" r:id="rId126"/>
         </w:object>
       </w:r>
     </w:p>
@@ -3155,7 +3158,7 @@
           <v:shape id="_x0000_i1074" type="#_x0000_t75" style="width:150.75pt;height:15.75pt" o:ole="">
             <v:imagedata r:id="rId127" o:title=""/>
           </v:shape>
-          <o:OLEObject Type="Embed" ProgID="Equation.Ribbit" ShapeID="_x0000_i1074" DrawAspect="Content" ObjectID="_1569605974" r:id="rId128"/>
+          <o:OLEObject Type="Embed" ProgID="Equation.Ribbit" ShapeID="_x0000_i1074" DrawAspect="Content" ObjectID="_1569670718" r:id="rId128"/>
         </w:object>
       </w:r>
     </w:p>
@@ -3174,7 +3177,7 @@
           <v:shape id="_x0000_i1075" type="#_x0000_t75" style="width:59.25pt;height:15.75pt" o:ole="">
             <v:imagedata r:id="rId129" o:title=""/>
           </v:shape>
-          <o:OLEObject Type="Embed" ProgID="Equation.Ribbit" ShapeID="_x0000_i1075" DrawAspect="Content" ObjectID="_1569605975" r:id="rId130"/>
+          <o:OLEObject Type="Embed" ProgID="Equation.Ribbit" ShapeID="_x0000_i1075" DrawAspect="Content" ObjectID="_1569670719" r:id="rId130"/>
         </w:object>
       </w:r>
       <w:r>
@@ -3216,7 +3219,7 @@
           <v:shape id="_x0000_i1076" type="#_x0000_t75" style="width:237.75pt;height:15.75pt" o:ole="">
             <v:imagedata r:id="rId131" o:title=""/>
           </v:shape>
-          <o:OLEObject Type="Embed" ProgID="Equation.Ribbit" ShapeID="_x0000_i1076" DrawAspect="Content" ObjectID="_1569605976" r:id="rId132"/>
+          <o:OLEObject Type="Embed" ProgID="Equation.Ribbit" ShapeID="_x0000_i1076" DrawAspect="Content" ObjectID="_1569670720" r:id="rId132"/>
         </w:object>
       </w:r>
       <w:r>
@@ -3233,7 +3236,7 @@
           <v:shape id="_x0000_i1077" type="#_x0000_t75" style="width:69.75pt;height:15.75pt" o:ole="">
             <v:imagedata r:id="rId133" o:title=""/>
           </v:shape>
-          <o:OLEObject Type="Embed" ProgID="Equation.Ribbit" ShapeID="_x0000_i1077" DrawAspect="Content" ObjectID="_1569605977" r:id="rId134"/>
+          <o:OLEObject Type="Embed" ProgID="Equation.Ribbit" ShapeID="_x0000_i1077" DrawAspect="Content" ObjectID="_1569670721" r:id="rId134"/>
         </w:object>
       </w:r>
       <w:r>
@@ -3264,7 +3267,7 @@
           <v:shape id="_x0000_i1078" type="#_x0000_t75" style="width:237.75pt;height:15.75pt" o:ole="">
             <v:imagedata r:id="rId135" o:title=""/>
           </v:shape>
-          <o:OLEObject Type="Embed" ProgID="Equation.Ribbit" ShapeID="_x0000_i1078" DrawAspect="Content" ObjectID="_1569605978" r:id="rId136"/>
+          <o:OLEObject Type="Embed" ProgID="Equation.Ribbit" ShapeID="_x0000_i1078" DrawAspect="Content" ObjectID="_1569670722" r:id="rId136"/>
         </w:object>
       </w:r>
       <w:r>
@@ -3278,7 +3281,7 @@
           <v:shape id="_x0000_i1079" type="#_x0000_t75" style="width:69.75pt;height:15.75pt" o:ole="">
             <v:imagedata r:id="rId137" o:title=""/>
           </v:shape>
-          <o:OLEObject Type="Embed" ProgID="Equation.Ribbit" ShapeID="_x0000_i1079" DrawAspect="Content" ObjectID="_1569605979" r:id="rId138"/>
+          <o:OLEObject Type="Embed" ProgID="Equation.Ribbit" ShapeID="_x0000_i1079" DrawAspect="Content" ObjectID="_1569670723" r:id="rId138"/>
         </w:object>
       </w:r>
     </w:p>
@@ -3312,7 +3315,7 @@
           <v:shape id="_x0000_i1080" type="#_x0000_t75" style="width:61.5pt;height:12.75pt" o:ole="">
             <v:imagedata r:id="rId139" o:title=""/>
           </v:shape>
-          <o:OLEObject Type="Embed" ProgID="Equation.Ribbit" ShapeID="_x0000_i1080" DrawAspect="Content" ObjectID="_1569605980" r:id="rId140"/>
+          <o:OLEObject Type="Embed" ProgID="Equation.Ribbit" ShapeID="_x0000_i1080" DrawAspect="Content" ObjectID="_1569670724" r:id="rId140"/>
         </w:object>
       </w:r>
       <w:r>
@@ -3326,7 +3329,7 @@
           <v:shape id="_x0000_i1081" type="#_x0000_t75" style="width:44.25pt;height:12.75pt" o:ole="">
             <v:imagedata r:id="rId123" o:title=""/>
           </v:shape>
-          <o:OLEObject Type="Embed" ProgID="Equation.Ribbit" ShapeID="_x0000_i1081" DrawAspect="Content" ObjectID="_1569605981" r:id="rId141"/>
+          <o:OLEObject Type="Embed" ProgID="Equation.Ribbit" ShapeID="_x0000_i1081" DrawAspect="Content" ObjectID="_1569670725" r:id="rId141"/>
         </w:object>
       </w:r>
       <w:r>
@@ -3481,7 +3484,7 @@
           <v:shape id="_x0000_i1082" type="#_x0000_t75" style="width:339pt;height:226.5pt" o:ole="">
             <v:imagedata r:id="rId143" o:title=""/>
           </v:shape>
-          <o:OLEObject Type="Embed" ProgID="Equation.Ribbit" ShapeID="_x0000_i1082" DrawAspect="Content" ObjectID="_1569605982" r:id="rId144"/>
+          <o:OLEObject Type="Embed" ProgID="Equation.Ribbit" ShapeID="_x0000_i1082" DrawAspect="Content" ObjectID="_1569670726" r:id="rId144"/>
         </w:object>
       </w:r>
     </w:p>
@@ -3525,7 +3528,7 @@
           <v:shape id="_x0000_i1083" type="#_x0000_t75" style="width:282.75pt;height:53.25pt" o:ole="">
             <v:imagedata r:id="rId145" o:title=""/>
           </v:shape>
-          <o:OLEObject Type="Embed" ProgID="Equation.Ribbit" ShapeID="_x0000_i1083" DrawAspect="Content" ObjectID="_1569605983" r:id="rId146"/>
+          <o:OLEObject Type="Embed" ProgID="Equation.Ribbit" ShapeID="_x0000_i1083" DrawAspect="Content" ObjectID="_1569670727" r:id="rId146"/>
         </w:object>
       </w:r>
       <w:r>
@@ -3715,7 +3718,7 @@
           <v:shape id="_x0000_i1084" type="#_x0000_t75" style="width:305.25pt;height:24pt" o:ole="">
             <v:imagedata r:id="rId149" o:title=""/>
           </v:shape>
-          <o:OLEObject Type="Embed" ProgID="Equation.Ribbit" ShapeID="_x0000_i1084" DrawAspect="Content" ObjectID="_1569605984" r:id="rId150"/>
+          <o:OLEObject Type="Embed" ProgID="Equation.Ribbit" ShapeID="_x0000_i1084" DrawAspect="Content" ObjectID="_1569670728" r:id="rId150"/>
         </w:object>
       </w:r>
     </w:p>
@@ -3785,7 +3788,7 @@
           <v:shape id="_x0000_i1085" type="#_x0000_t75" style="width:6.75pt;height:12.75pt" o:ole="">
             <v:imagedata r:id="rId111" o:title=""/>
           </v:shape>
-          <o:OLEObject Type="Embed" ProgID="Equation.Ribbit" ShapeID="_x0000_i1085" DrawAspect="Content" ObjectID="_1569605985" r:id="rId152"/>
+          <o:OLEObject Type="Embed" ProgID="Equation.Ribbit" ShapeID="_x0000_i1085" DrawAspect="Content" ObjectID="_1569670729" r:id="rId152"/>
         </w:object>
       </w:r>
       <w:r>
@@ -3799,7 +3802,7 @@
           <v:shape id="_x0000_i1086" type="#_x0000_t75" style="width:36.75pt;height:12.75pt" o:ole="">
             <v:imagedata r:id="rId153" o:title=""/>
           </v:shape>
-          <o:OLEObject Type="Embed" ProgID="Equation.Ribbit" ShapeID="_x0000_i1086" DrawAspect="Content" ObjectID="_1569605986" r:id="rId154"/>
+          <o:OLEObject Type="Embed" ProgID="Equation.Ribbit" ShapeID="_x0000_i1086" DrawAspect="Content" ObjectID="_1569670730" r:id="rId154"/>
         </w:object>
       </w:r>
       <w:r>
@@ -3818,7 +3821,7 @@
           <v:shape id="_x0000_i1087" type="#_x0000_t75" style="width:360.75pt;height:124.5pt" o:ole="">
             <v:imagedata r:id="rId155" o:title=""/>
           </v:shape>
-          <o:OLEObject Type="Embed" ProgID="Equation.Ribbit" ShapeID="_x0000_i1087" DrawAspect="Content" ObjectID="_1569605987" r:id="rId156"/>
+          <o:OLEObject Type="Embed" ProgID="Equation.Ribbit" ShapeID="_x0000_i1087" DrawAspect="Content" ObjectID="_1569670731" r:id="rId156"/>
         </w:object>
       </w:r>
     </w:p>
@@ -3963,7 +3966,7 @@
           <v:shape id="_x0000_i1088" type="#_x0000_t75" style="width:305.25pt;height:24pt" o:ole="">
             <v:imagedata r:id="rId159" o:title=""/>
           </v:shape>
-          <o:OLEObject Type="Embed" ProgID="Equation.Ribbit" ShapeID="_x0000_i1088" DrawAspect="Content" ObjectID="_1569605988" r:id="rId160"/>
+          <o:OLEObject Type="Embed" ProgID="Equation.Ribbit" ShapeID="_x0000_i1088" DrawAspect="Content" ObjectID="_1569670732" r:id="rId160"/>
         </w:object>
       </w:r>
     </w:p>
@@ -4035,7 +4038,7 @@
           <v:shape id="_x0000_i1089" type="#_x0000_t75" style="width:52.5pt;height:12.75pt" o:ole="">
             <v:imagedata r:id="rId162" o:title=""/>
           </v:shape>
-          <o:OLEObject Type="Embed" ProgID="Equation.Ribbit" ShapeID="_x0000_i1089" DrawAspect="Content" ObjectID="_1569605989" r:id="rId163"/>
+          <o:OLEObject Type="Embed" ProgID="Equation.Ribbit" ShapeID="_x0000_i1089" DrawAspect="Content" ObjectID="_1569670733" r:id="rId163"/>
         </w:object>
       </w:r>
     </w:p>
@@ -4051,7 +4054,7 @@
           <v:shape id="_x0000_i1090" type="#_x0000_t75" style="width:379.5pt;height:124.5pt" o:ole="">
             <v:imagedata r:id="rId164" o:title=""/>
           </v:shape>
-          <o:OLEObject Type="Embed" ProgID="Equation.Ribbit" ShapeID="_x0000_i1090" DrawAspect="Content" ObjectID="_1569605990" r:id="rId165"/>
+          <o:OLEObject Type="Embed" ProgID="Equation.Ribbit" ShapeID="_x0000_i1090" DrawAspect="Content" ObjectID="_1569670734" r:id="rId165"/>
         </w:object>
       </w:r>
       <w:r>
@@ -4192,7 +4195,7 @@
           <v:shape id="_x0000_i1091" type="#_x0000_t75" style="width:398.25pt;height:139.5pt" o:ole="">
             <v:imagedata r:id="rId168" o:title=""/>
           </v:shape>
-          <o:OLEObject Type="Embed" ProgID="Equation.Ribbit" ShapeID="_x0000_i1091" DrawAspect="Content" ObjectID="_1569605991" r:id="rId169"/>
+          <o:OLEObject Type="Embed" ProgID="Equation.Ribbit" ShapeID="_x0000_i1091" DrawAspect="Content" ObjectID="_1569670735" r:id="rId169"/>
         </w:object>
       </w:r>
     </w:p>
@@ -4211,7 +4214,7 @@
           <v:shape id="_x0000_i1092" type="#_x0000_t75" style="width:61.5pt;height:12.75pt" o:ole="">
             <v:imagedata r:id="rId170" o:title=""/>
           </v:shape>
-          <o:OLEObject Type="Embed" ProgID="Equation.Ribbit" ShapeID="_x0000_i1092" DrawAspect="Content" ObjectID="_1569605992" r:id="rId171"/>
+          <o:OLEObject Type="Embed" ProgID="Equation.Ribbit" ShapeID="_x0000_i1092" DrawAspect="Content" ObjectID="_1569670736" r:id="rId171"/>
         </w:object>
       </w:r>
       <w:r>
@@ -4225,7 +4228,7 @@
           <v:shape id="_x0000_i1093" type="#_x0000_t75" style="width:51pt;height:12.75pt" o:ole="">
             <v:imagedata r:id="rId172" o:title=""/>
           </v:shape>
-          <o:OLEObject Type="Embed" ProgID="Equation.Ribbit" ShapeID="_x0000_i1093" DrawAspect="Content" ObjectID="_1569605993" r:id="rId173"/>
+          <o:OLEObject Type="Embed" ProgID="Equation.Ribbit" ShapeID="_x0000_i1093" DrawAspect="Content" ObjectID="_1569670737" r:id="rId173"/>
         </w:object>
       </w:r>
       <w:r>
@@ -4260,7 +4263,7 @@
           <v:shape id="_x0000_i1094" type="#_x0000_t75" style="width:351.75pt;height:226.5pt" o:ole="">
             <v:imagedata r:id="rId174" o:title=""/>
           </v:shape>
-          <o:OLEObject Type="Embed" ProgID="Equation.Ribbit" ShapeID="_x0000_i1094" DrawAspect="Content" ObjectID="_1569605994" r:id="rId175"/>
+          <o:OLEObject Type="Embed" ProgID="Equation.Ribbit" ShapeID="_x0000_i1094" DrawAspect="Content" ObjectID="_1569670738" r:id="rId175"/>
         </w:object>
       </w:r>
     </w:p>
@@ -4287,7 +4290,7 @@
           <v:shape id="_x0000_i1095" type="#_x0000_t75" style="width:168.75pt;height:15.75pt" o:ole="">
             <v:imagedata r:id="rId176" o:title=""/>
           </v:shape>
-          <o:OLEObject Type="Embed" ProgID="Equation.Ribbit" ShapeID="_x0000_i1095" DrawAspect="Content" ObjectID="_1569605995" r:id="rId177"/>
+          <o:OLEObject Type="Embed" ProgID="Equation.Ribbit" ShapeID="_x0000_i1095" DrawAspect="Content" ObjectID="_1569670739" r:id="rId177"/>
         </w:object>
       </w:r>
     </w:p>
@@ -4306,7 +4309,7 @@
           <v:shape id="_x0000_i1096" type="#_x0000_t75" style="width:59.25pt;height:15.75pt" o:ole="">
             <v:imagedata r:id="rId178" o:title=""/>
           </v:shape>
-          <o:OLEObject Type="Embed" ProgID="Equation.Ribbit" ShapeID="_x0000_i1096" DrawAspect="Content" ObjectID="_1569605996" r:id="rId179"/>
+          <o:OLEObject Type="Embed" ProgID="Equation.Ribbit" ShapeID="_x0000_i1096" DrawAspect="Content" ObjectID="_1569670740" r:id="rId179"/>
         </w:object>
       </w:r>
       <w:r>
@@ -4356,7 +4359,7 @@
           <v:shape id="_x0000_i1097" type="#_x0000_t75" style="width:253.5pt;height:15.75pt" o:ole="">
             <v:imagedata r:id="rId180" o:title=""/>
           </v:shape>
-          <o:OLEObject Type="Embed" ProgID="Equation.Ribbit" ShapeID="_x0000_i1097" DrawAspect="Content" ObjectID="_1569605997" r:id="rId181"/>
+          <o:OLEObject Type="Embed" ProgID="Equation.Ribbit" ShapeID="_x0000_i1097" DrawAspect="Content" ObjectID="_1569670741" r:id="rId181"/>
         </w:object>
       </w:r>
       <w:r>
@@ -4373,7 +4376,7 @@
           <v:shape id="_x0000_i1098" type="#_x0000_t75" style="width:82.5pt;height:15.75pt" o:ole="">
             <v:imagedata r:id="rId182" o:title=""/>
           </v:shape>
-          <o:OLEObject Type="Embed" ProgID="Equation.Ribbit" ShapeID="_x0000_i1098" DrawAspect="Content" ObjectID="_1569605998" r:id="rId183"/>
+          <o:OLEObject Type="Embed" ProgID="Equation.Ribbit" ShapeID="_x0000_i1098" DrawAspect="Content" ObjectID="_1569670742" r:id="rId183"/>
         </w:object>
       </w:r>
     </w:p>
@@ -4413,7 +4416,7 @@
           <v:shape id="_x0000_i1099" type="#_x0000_t75" style="width:61.5pt;height:12.75pt" o:ole="">
             <v:imagedata r:id="rId184" o:title=""/>
           </v:shape>
-          <o:OLEObject Type="Embed" ProgID="Equation.Ribbit" ShapeID="_x0000_i1099" DrawAspect="Content" ObjectID="_1569605999" r:id="rId185"/>
+          <o:OLEObject Type="Embed" ProgID="Equation.Ribbit" ShapeID="_x0000_i1099" DrawAspect="Content" ObjectID="_1569670743" r:id="rId185"/>
         </w:object>
       </w:r>
       <w:r>
@@ -4427,7 +4430,7 @@
           <v:shape id="_x0000_i1100" type="#_x0000_t75" style="width:51pt;height:12.75pt" o:ole="">
             <v:imagedata r:id="rId172" o:title=""/>
           </v:shape>
-          <o:OLEObject Type="Embed" ProgID="Equation.Ribbit" ShapeID="_x0000_i1100" DrawAspect="Content" ObjectID="_1569606000" r:id="rId186"/>
+          <o:OLEObject Type="Embed" ProgID="Equation.Ribbit" ShapeID="_x0000_i1100" DrawAspect="Content" ObjectID="_1569670744" r:id="rId186"/>
         </w:object>
       </w:r>
       <w:r>
@@ -4549,7 +4552,7 @@
             <w:noProof/>
             <w:lang w:val="zh-CN"/>
           </w:rPr>
-          <w:t>13</w:t>
+          <w:t>19</w:t>
         </w:r>
         <w:r>
           <w:fldChar w:fldCharType="end"/>
@@ -6018,7 +6021,7 @@
 </file>
 
 <file path=customXml/itemProps1.xml><?xml version="1.0" encoding="utf-8"?>
-<ds:datastoreItem xmlns:ds="http://schemas.openxmlformats.org/officeDocument/2006/customXml" ds:itemID="{D2EB1063-359F-401D-9A43-338B256F517C}">
+<ds:datastoreItem xmlns:ds="http://schemas.openxmlformats.org/officeDocument/2006/customXml" ds:itemID="{96C6E483-7C71-414E-BAA2-1CD96B95ADD9}">
   <ds:schemaRefs>
     <ds:schemaRef ds:uri="http://schemas.openxmlformats.org/officeDocument/2006/bibliography"/>
   </ds:schemaRefs>

</xml_diff>